<commit_message>
new functions for matrix exponentials and logarithms
</commit_message>
<xml_diff>
--- a/Optitrack2MATLAB/Optitrack2MATLAB_UserDocumentation.docx
+++ b/Optitrack2MATLAB/Optitrack2MATLAB_UserDocumentation.docx
@@ -1,6 +1,6 @@
 
 <file path=word/document.xml><?xml version="1.0" encoding="utf-8"?>
-<w:document xmlns:wpc="http://schemas.microsoft.com/office/word/2010/wordprocessingCanvas" xmlns:mo="http://schemas.microsoft.com/office/mac/office/2008/main" xmlns:mc="http://schemas.openxmlformats.org/markup-compatibility/2006" xmlns:mv="urn:schemas-microsoft-com:mac:vml" xmlns:o="urn:schemas-microsoft-com:office:office" xmlns:r="http://schemas.openxmlformats.org/officeDocument/2006/relationships" xmlns:m="http://schemas.openxmlformats.org/officeDocument/2006/math" xmlns:v="urn:schemas-microsoft-com:vml" xmlns:wp14="http://schemas.microsoft.com/office/word/2010/wordprocessingDrawing" xmlns:wp="http://schemas.openxmlformats.org/drawingml/2006/wordprocessingDrawing" xmlns:w10="urn:schemas-microsoft-com:office:word" xmlns:w="http://schemas.openxmlformats.org/wordprocessingml/2006/main" xmlns:w14="http://schemas.microsoft.com/office/word/2010/wordml" xmlns:wpg="http://schemas.microsoft.com/office/word/2010/wordprocessingGroup" xmlns:wpi="http://schemas.microsoft.com/office/word/2010/wordprocessingInk" xmlns:wne="http://schemas.microsoft.com/office/word/2006/wordml" xmlns:wps="http://schemas.microsoft.com/office/word/2010/wordprocessingShape" mc:Ignorable="w14 wp14">
+<w:document xmlns:wpc="http://schemas.microsoft.com/office/word/2010/wordprocessingCanvas" xmlns:cx="http://schemas.microsoft.com/office/drawing/2014/chartex" xmlns:cx1="http://schemas.microsoft.com/office/drawing/2015/9/8/chartex" xmlns:cx2="http://schemas.microsoft.com/office/drawing/2015/10/21/chartex" xmlns:cx3="http://schemas.microsoft.com/office/drawing/2016/5/9/chartex" xmlns:cx4="http://schemas.microsoft.com/office/drawing/2016/5/10/chartex" xmlns:cx5="http://schemas.microsoft.com/office/drawing/2016/5/11/chartex" xmlns:cx6="http://schemas.microsoft.com/office/drawing/2016/5/12/chartex" xmlns:cx7="http://schemas.microsoft.com/office/drawing/2016/5/13/chartex" xmlns:cx8="http://schemas.microsoft.com/office/drawing/2016/5/14/chartex" xmlns:mc="http://schemas.openxmlformats.org/markup-compatibility/2006" xmlns:aink="http://schemas.microsoft.com/office/drawing/2016/ink" xmlns:am3d="http://schemas.microsoft.com/office/drawing/2017/model3d" xmlns:o="urn:schemas-microsoft-com:office:office" xmlns:r="http://schemas.openxmlformats.org/officeDocument/2006/relationships" xmlns:m="http://schemas.openxmlformats.org/officeDocument/2006/math" xmlns:v="urn:schemas-microsoft-com:vml" xmlns:wp14="http://schemas.microsoft.com/office/word/2010/wordprocessingDrawing" xmlns:wp="http://schemas.openxmlformats.org/drawingml/2006/wordprocessingDrawing" xmlns:w10="urn:schemas-microsoft-com:office:word" xmlns:w="http://schemas.openxmlformats.org/wordprocessingml/2006/main" xmlns:w14="http://schemas.microsoft.com/office/word/2010/wordml" xmlns:w15="http://schemas.microsoft.com/office/word/2012/wordml" xmlns:w16cid="http://schemas.microsoft.com/office/word/2016/wordml/cid" xmlns:w16se="http://schemas.microsoft.com/office/word/2015/wordml/symex" xmlns:wpg="http://schemas.microsoft.com/office/word/2010/wordprocessingGroup" xmlns:wpi="http://schemas.microsoft.com/office/word/2010/wordprocessingInk" xmlns:wne="http://schemas.microsoft.com/office/word/2006/wordml" xmlns:wps="http://schemas.microsoft.com/office/word/2010/wordprocessingShape" mc:Ignorable="w14 w15 w16se w16cid wp14">
   <w:body>
     <w:p>
       <w:pPr>
@@ -70,7 +70,10 @@
         <w:pStyle w:val="Subtitle"/>
       </w:pPr>
       <w:r>
-        <w:t>modifed: 2016/05/16</w:t>
+        <w:t>modified</w:t>
+      </w:r>
+      <w:r>
+        <w:t>: 2016/05/16</w:t>
       </w:r>
     </w:p>
     <w:p/>
@@ -81,17 +84,20 @@
       <w:bookmarkStart w:id="0" w:name="_Toc260149499"/>
       <w:r>
         <w:t>Introduction</w:t>
+      </w:r>
+    </w:p>
+    <w:p>
+      <w:r>
+        <w:t xml:space="preserve">This </w:t>
+      </w:r>
+      <w:bookmarkEnd w:id="0"/>
+      <w:r>
+        <w:t>document serves as a tutorial for reading Optitrack data into MATLAB. The MATLAB co</w:t>
       </w:r>
       <w:bookmarkStart w:id="1" w:name="_GoBack"/>
       <w:bookmarkEnd w:id="1"/>
-    </w:p>
-    <w:p>
-      <w:r>
-        <w:t xml:space="preserve">This </w:t>
-      </w:r>
-      <w:bookmarkEnd w:id="0"/>
-      <w:r>
-        <w:t xml:space="preserve">document serves as a tutorial for reading Optitrack data into MATLAB. The MATLAB code was developed by Dingjiang Zhou and </w:t>
+      <w:r>
+        <w:t xml:space="preserve">de was developed by Dingjiang Zhou and </w:t>
       </w:r>
       <w:r>
         <w:t xml:space="preserve">was </w:t>
@@ -108,7 +114,7 @@
       <w:r>
         <w:t xml:space="preserve"> </w:t>
       </w:r>
-      <w:hyperlink r:id="rId9" w:history="1">
+      <w:hyperlink r:id="rId8" w:history="1">
         <w:r>
           <w:rPr>
             <w:rStyle w:val="Hyperlink"/>
@@ -372,6 +378,9 @@
         <w:jc w:val="center"/>
       </w:pPr>
       <w:r>
+        <w:rPr>
+          <w:noProof/>
+        </w:rPr>
         <w:lastRenderedPageBreak/>
         <w:drawing>
           <wp:inline distT="0" distB="0" distL="0" distR="0" wp14:anchorId="69675D7D" wp14:editId="408ACF4C">
@@ -391,7 +400,7 @@
                     </pic:cNvPicPr>
                   </pic:nvPicPr>
                   <pic:blipFill rotWithShape="1">
-                    <a:blip r:embed="rId10">
+                    <a:blip r:embed="rId9">
                       <a:extLst>
                         <a:ext uri="{28A0092B-C50C-407E-A947-70E740481C1C}">
                           <a14:useLocalDpi xmlns:a14="http://schemas.microsoft.com/office/drawing/2010/main" val="0"/>
@@ -421,7 +430,7 @@
                     </a:ln>
                     <a:extLst>
                       <a:ext uri="{53640926-AAD7-44d8-BBD7-CCE9431645EC}">
-                        <a14:shadowObscured xmlns:a14="http://schemas.microsoft.com/office/drawing/2010/main"/>
+                        <a14:shadowObscured xmlns:a14="http://schemas.microsoft.com/office/drawing/2010/main" xmlns:w="http://schemas.openxmlformats.org/wordprocessingml/2006/main" xmlns:w10="urn:schemas-microsoft-com:office:word" xmlns:v="urn:schemas-microsoft-com:vml" xmlns:o="urn:schemas-microsoft-com:office:office" xmlns:mv="urn:schemas-microsoft-com:mac:vml" xmlns:mo="http://schemas.microsoft.com/office/mac/office/2008/main" xmlns=""/>
                       </a:ext>
                     </a:extLst>
                   </pic:spPr>
@@ -440,14 +449,27 @@
       <w:r>
         <w:t xml:space="preserve">Figure </w:t>
       </w:r>
-      <w:fldSimple w:instr=" SEQ Figure \* ARABIC ">
-        <w:r>
-          <w:rPr>
-            <w:noProof/>
-          </w:rPr>
-          <w:t>1</w:t>
-        </w:r>
-      </w:fldSimple>
+      <w:r>
+        <w:fldChar w:fldCharType="begin"/>
+      </w:r>
+      <w:r>
+        <w:instrText xml:space="preserve"> SEQ Figure \* ARABIC </w:instrText>
+      </w:r>
+      <w:r>
+        <w:fldChar w:fldCharType="separate"/>
+      </w:r>
+      <w:r>
+        <w:rPr>
+          <w:noProof/>
+        </w:rPr>
+        <w:t>1</w:t>
+      </w:r>
+      <w:r>
+        <w:rPr>
+          <w:noProof/>
+        </w:rPr>
+        <w:fldChar w:fldCharType="end"/>
+      </w:r>
       <w:bookmarkEnd w:id="2"/>
       <w:r>
         <w:t xml:space="preserve">. </w:t>
@@ -530,7 +552,7 @@
                     </pic:cNvPicPr>
                   </pic:nvPicPr>
                   <pic:blipFill>
-                    <a:blip r:embed="rId11">
+                    <a:blip r:embed="rId10">
                       <a:extLst>
                         <a:ext uri="{28A0092B-C50C-407E-A947-70E740481C1C}">
                           <a14:useLocalDpi xmlns:a14="http://schemas.microsoft.com/office/drawing/2010/main" val="0"/>
@@ -572,14 +594,27 @@
       <w:r>
         <w:t xml:space="preserve">Figure </w:t>
       </w:r>
-      <w:fldSimple w:instr=" SEQ Figure \* ARABIC ">
-        <w:r>
-          <w:rPr>
-            <w:noProof/>
-          </w:rPr>
-          <w:t>2</w:t>
-        </w:r>
-      </w:fldSimple>
+      <w:r>
+        <w:fldChar w:fldCharType="begin"/>
+      </w:r>
+      <w:r>
+        <w:instrText xml:space="preserve"> SEQ Figure \* ARABIC </w:instrText>
+      </w:r>
+      <w:r>
+        <w:fldChar w:fldCharType="separate"/>
+      </w:r>
+      <w:r>
+        <w:rPr>
+          <w:noProof/>
+        </w:rPr>
+        <w:t>2</w:t>
+      </w:r>
+      <w:r>
+        <w:rPr>
+          <w:noProof/>
+        </w:rPr>
+        <w:fldChar w:fldCharType="end"/>
+      </w:r>
       <w:bookmarkEnd w:id="3"/>
       <w:r>
         <w:t>. ‘XY Plane’ Coordinate System.</w:t>
@@ -984,7 +1019,7 @@
                     </pic:cNvPicPr>
                   </pic:nvPicPr>
                   <pic:blipFill>
-                    <a:blip r:embed="rId12">
+                    <a:blip r:embed="rId11">
                       <a:extLst>
                         <a:ext uri="{28A0092B-C50C-407E-A947-70E740481C1C}">
                           <a14:useLocalDpi xmlns:a14="http://schemas.microsoft.com/office/drawing/2010/main" val="0"/>
@@ -1531,21 +1566,21 @@
       </w:pPr>
       <w:r>
         <w:rPr>
-          <w:rFonts w:eastAsia="宋体" w:cs="宋体"/>
+          <w:rFonts w:eastAsia="SimSun" w:cs="SimSun"/>
           <w:szCs w:val="22"/>
         </w:rPr>
         <w:t>G</w:t>
       </w:r>
       <w:r>
         <w:rPr>
-          <w:rFonts w:eastAsia="宋体" w:cs="宋体"/>
+          <w:rFonts w:eastAsia="SimSun" w:cs="SimSun"/>
           <w:szCs w:val="22"/>
         </w:rPr>
         <w:t xml:space="preserve">o to </w:t>
       </w:r>
       <w:r>
         <w:rPr>
-          <w:rFonts w:eastAsia="宋体" w:cs="宋体"/>
+          <w:rFonts w:eastAsia="SimSun" w:cs="SimSun"/>
           <w:i/>
           <w:szCs w:val="22"/>
         </w:rPr>
@@ -1553,7 +1588,7 @@
       </w:r>
       <w:r>
         <w:rPr>
-          <w:rFonts w:eastAsia="宋体" w:cs="宋体"/>
+          <w:rFonts w:eastAsia="SimSun" w:cs="SimSun"/>
           <w:i/>
           <w:szCs w:val="22"/>
         </w:rPr>
@@ -1561,7 +1596,7 @@
       </w:r>
       <w:r>
         <w:rPr>
-          <w:rFonts w:eastAsia="宋体" w:cs="宋体"/>
+          <w:rFonts w:eastAsia="SimSun" w:cs="SimSun"/>
           <w:i/>
           <w:szCs w:val="22"/>
         </w:rPr>
@@ -1569,7 +1604,7 @@
       </w:r>
       <w:r>
         <w:rPr>
-          <w:rFonts w:eastAsia="宋体" w:cs="宋体"/>
+          <w:rFonts w:eastAsia="SimSun" w:cs="SimSun"/>
           <w:i/>
           <w:szCs w:val="22"/>
         </w:rPr>
@@ -1577,7 +1612,7 @@
       </w:r>
       <w:r>
         <w:rPr>
-          <w:rFonts w:eastAsia="宋体" w:cs="宋体"/>
+          <w:rFonts w:eastAsia="SimSun" w:cs="SimSun"/>
           <w:i/>
           <w:szCs w:val="22"/>
         </w:rPr>
@@ -1585,14 +1620,14 @@
       </w:r>
       <w:r>
         <w:rPr>
-          <w:rFonts w:eastAsia="宋体" w:cs="宋体"/>
+          <w:rFonts w:eastAsia="SimSun" w:cs="SimSun"/>
           <w:szCs w:val="22"/>
         </w:rPr>
         <w:t xml:space="preserve"> </w:t>
       </w:r>
       <w:r>
         <w:rPr>
-          <w:rFonts w:eastAsia="宋体" w:cs="宋体"/>
+          <w:rFonts w:eastAsia="SimSun" w:cs="SimSun"/>
           <w:szCs w:val="22"/>
         </w:rPr>
         <w:t xml:space="preserve"> to open the rigid body tab which will contain information about any selected rigid body. </w:t>
@@ -1606,20 +1641,20 @@
           <w:numId w:val="25"/>
         </w:numPr>
         <w:rPr>
-          <w:rFonts w:eastAsia="宋体" w:cs="宋体"/>
+          <w:rFonts w:eastAsia="SimSun" w:cs="SimSun"/>
           <w:szCs w:val="22"/>
         </w:rPr>
       </w:pPr>
       <w:r>
         <w:rPr>
-          <w:rFonts w:eastAsia="宋体" w:cs="宋体"/>
+          <w:rFonts w:eastAsia="SimSun" w:cs="SimSun"/>
           <w:szCs w:val="22"/>
         </w:rPr>
         <w:t xml:space="preserve">Under </w:t>
       </w:r>
       <w:r>
         <w:rPr>
-          <w:rFonts w:eastAsia="宋体" w:cs="宋体"/>
+          <w:rFonts w:eastAsia="SimSun" w:cs="SimSun"/>
           <w:i/>
           <w:szCs w:val="22"/>
         </w:rPr>
@@ -1627,7 +1662,7 @@
       </w:r>
       <w:r>
         <w:rPr>
-          <w:rFonts w:eastAsia="宋体" w:cs="宋体"/>
+          <w:rFonts w:eastAsia="SimSun" w:cs="SimSun"/>
           <w:szCs w:val="22"/>
         </w:rPr>
         <w:t>you can set a low pass filter on the output to reject measurements that are deviate significantly from the past measurements.</w:t>
@@ -1643,35 +1678,35 @@
       </w:pPr>
       <w:r>
         <w:rPr>
-          <w:rFonts w:eastAsia="宋体" w:cs="宋体"/>
+          <w:rFonts w:eastAsia="SimSun" w:cs="SimSun"/>
           <w:szCs w:val="22"/>
         </w:rPr>
         <w:t>T</w:t>
       </w:r>
       <w:r>
         <w:rPr>
-          <w:rFonts w:eastAsia="宋体" w:cs="宋体"/>
+          <w:rFonts w:eastAsia="SimSun" w:cs="SimSun"/>
           <w:szCs w:val="22"/>
         </w:rPr>
         <w:t>o see a video image, right click on the display of a camera</w:t>
       </w:r>
       <w:r>
         <w:rPr>
-          <w:rFonts w:eastAsia="宋体" w:cs="宋体"/>
+          <w:rFonts w:eastAsia="SimSun" w:cs="SimSun"/>
           <w:szCs w:val="22"/>
         </w:rPr>
         <w:t xml:space="preserve"> view in the bottom of the screen</w:t>
       </w:r>
       <w:r>
         <w:rPr>
-          <w:rFonts w:eastAsia="宋体" w:cs="宋体"/>
+          <w:rFonts w:eastAsia="SimSun" w:cs="SimSun"/>
           <w:szCs w:val="22"/>
         </w:rPr>
         <w:t>,</w:t>
       </w:r>
       <w:r>
         <w:rPr>
-          <w:rFonts w:eastAsia="宋体" w:cs="宋体"/>
+          <w:rFonts w:eastAsia="SimSun" w:cs="SimSun"/>
           <w:szCs w:val="22"/>
         </w:rPr>
         <w:t xml:space="preserve"> then select video type-MJPEG Mode</w:t>
@@ -1687,21 +1722,21 @@
       </w:pPr>
       <w:r>
         <w:rPr>
-          <w:rFonts w:eastAsia="宋体" w:cs="宋体"/>
+          <w:rFonts w:eastAsia="SimSun" w:cs="SimSun"/>
           <w:szCs w:val="22"/>
         </w:rPr>
         <w:t>F</w:t>
       </w:r>
       <w:r>
         <w:rPr>
-          <w:rFonts w:eastAsia="宋体" w:cs="宋体"/>
+          <w:rFonts w:eastAsia="SimSun" w:cs="SimSun"/>
           <w:szCs w:val="22"/>
         </w:rPr>
         <w:t xml:space="preserve">or calibrating and tracking, the cameras should always be in </w:t>
       </w:r>
       <w:r>
         <w:rPr>
-          <w:rFonts w:eastAsia="宋体" w:cs="宋体"/>
+          <w:rFonts w:eastAsia="SimSun" w:cs="SimSun"/>
           <w:b/>
           <w:szCs w:val="22"/>
         </w:rPr>
@@ -1718,14 +1753,14 @@
       </w:pPr>
       <w:r>
         <w:rPr>
-          <w:rFonts w:eastAsia="宋体" w:cs="宋体"/>
+          <w:rFonts w:eastAsia="SimSun" w:cs="SimSun"/>
           <w:szCs w:val="22"/>
         </w:rPr>
         <w:t xml:space="preserve">To send data, go to </w:t>
       </w:r>
       <w:r>
         <w:rPr>
-          <w:rFonts w:eastAsia="宋体" w:cs="宋体"/>
+          <w:rFonts w:eastAsia="SimSun" w:cs="SimSun"/>
           <w:i/>
           <w:szCs w:val="22"/>
         </w:rPr>
@@ -1742,14 +1777,14 @@
       </w:pPr>
       <w:r>
         <w:rPr>
-          <w:rFonts w:eastAsia="宋体" w:cs="宋体"/>
+          <w:rFonts w:eastAsia="SimSun" w:cs="SimSun"/>
           <w:szCs w:val="22"/>
         </w:rPr>
         <w:t xml:space="preserve">Check the box that indicates </w:t>
       </w:r>
       <w:r>
         <w:rPr>
-          <w:rFonts w:eastAsia="宋体" w:cs="宋体"/>
+          <w:rFonts w:eastAsia="SimSun" w:cs="SimSun"/>
           <w:i/>
           <w:szCs w:val="22"/>
         </w:rPr>
@@ -1909,7 +1944,7 @@
     <w:p>
       <w:pPr>
         <w:rPr>
-          <w:rFonts w:ascii="宋体" w:hAnsiTheme="minorHAnsi"/>
+          <w:rFonts w:ascii="SimSun" w:hAnsiTheme="minorHAnsi"/>
         </w:rPr>
       </w:pPr>
     </w:p>
@@ -1930,160 +1965,160 @@
     <w:p>
       <w:pPr>
         <w:rPr>
-          <w:rFonts w:eastAsia="宋体" w:cs="宋体"/>
+          <w:rFonts w:eastAsia="SimSun" w:cs="SimSun"/>
           <w:szCs w:val="22"/>
         </w:rPr>
       </w:pPr>
       <w:r>
         <w:rPr>
-          <w:rFonts w:eastAsia="宋体" w:cs="宋体"/>
+          <w:rFonts w:eastAsia="SimSun" w:cs="SimSun"/>
           <w:szCs w:val="22"/>
         </w:rPr>
         <w:t>U</w:t>
       </w:r>
       <w:r>
         <w:rPr>
-          <w:rFonts w:eastAsia="宋体" w:cs="宋体"/>
+          <w:rFonts w:eastAsia="SimSun" w:cs="SimSun"/>
           <w:szCs w:val="22"/>
         </w:rPr>
         <w:t>nder the cam</w:t>
       </w:r>
       <w:r>
         <w:rPr>
-          <w:rFonts w:eastAsia="宋体" w:cs="宋体"/>
+          <w:rFonts w:eastAsia="SimSun" w:cs="SimSun"/>
           <w:szCs w:val="22"/>
         </w:rPr>
         <w:t>e</w:t>
       </w:r>
       <w:r>
         <w:rPr>
-          <w:rFonts w:eastAsia="宋体" w:cs="宋体"/>
+          <w:rFonts w:eastAsia="SimSun" w:cs="SimSun"/>
           <w:szCs w:val="22"/>
         </w:rPr>
         <w:t>ras tab, the camera settings</w:t>
       </w:r>
       <w:r>
         <w:rPr>
-          <w:rFonts w:eastAsia="宋体" w:cs="宋体"/>
+          <w:rFonts w:eastAsia="SimSun" w:cs="SimSun"/>
           <w:szCs w:val="22"/>
         </w:rPr>
         <w:t xml:space="preserve"> are available for adjustment:</w:t>
       </w:r>
       <w:r>
         <w:rPr>
-          <w:rFonts w:eastAsia="宋体" w:cs="宋体"/>
+          <w:rFonts w:eastAsia="SimSun" w:cs="SimSun"/>
           <w:szCs w:val="22"/>
         </w:rPr>
         <w:t xml:space="preserve"> </w:t>
       </w:r>
       <w:r>
         <w:rPr>
-          <w:rFonts w:eastAsia="宋体" w:cs="宋体"/>
+          <w:rFonts w:eastAsia="SimSun" w:cs="SimSun"/>
           <w:szCs w:val="22"/>
         </w:rPr>
         <w:t>frames per second, exposure, threshold,</w:t>
       </w:r>
       <w:r>
         <w:rPr>
-          <w:rFonts w:eastAsia="宋体" w:cs="宋体"/>
+          <w:rFonts w:eastAsia="SimSun" w:cs="SimSun"/>
           <w:szCs w:val="22"/>
         </w:rPr>
         <w:t xml:space="preserve"> </w:t>
       </w:r>
       <w:r>
         <w:rPr>
-          <w:rFonts w:eastAsia="宋体" w:cs="宋体"/>
+          <w:rFonts w:eastAsia="SimSun" w:cs="SimSun"/>
           <w:szCs w:val="22"/>
         </w:rPr>
         <w:t xml:space="preserve">and LED </w:t>
       </w:r>
       <w:r>
         <w:rPr>
-          <w:rFonts w:eastAsia="宋体" w:cs="宋体"/>
+          <w:rFonts w:eastAsia="SimSun" w:cs="SimSun"/>
           <w:szCs w:val="22"/>
         </w:rPr>
         <w:t>brightness</w:t>
       </w:r>
       <w:r>
         <w:rPr>
-          <w:rFonts w:eastAsia="宋体" w:cs="宋体"/>
+          <w:rFonts w:eastAsia="SimSun" w:cs="SimSun"/>
           <w:szCs w:val="22"/>
         </w:rPr>
         <w:t xml:space="preserve">. </w:t>
       </w:r>
       <w:r>
         <w:rPr>
-          <w:rFonts w:eastAsia="宋体" w:cs="宋体"/>
+          <w:rFonts w:eastAsia="SimSun" w:cs="SimSun"/>
           <w:szCs w:val="22"/>
         </w:rPr>
         <w:t>T</w:t>
       </w:r>
       <w:r>
         <w:rPr>
-          <w:rFonts w:eastAsia="宋体" w:cs="宋体"/>
+          <w:rFonts w:eastAsia="SimSun" w:cs="SimSun"/>
           <w:szCs w:val="22"/>
         </w:rPr>
         <w:t xml:space="preserve">he </w:t>
       </w:r>
       <w:r>
         <w:rPr>
-          <w:rFonts w:eastAsia="宋体" w:cs="宋体"/>
+          <w:rFonts w:eastAsia="SimSun" w:cs="SimSun"/>
           <w:szCs w:val="22"/>
         </w:rPr>
         <w:t>LED</w:t>
       </w:r>
       <w:r>
         <w:rPr>
-          <w:rFonts w:eastAsia="宋体" w:cs="宋体"/>
+          <w:rFonts w:eastAsia="SimSun" w:cs="SimSun"/>
           <w:szCs w:val="22"/>
         </w:rPr>
         <w:t xml:space="preserve"> adjusts the </w:t>
       </w:r>
       <w:r>
         <w:rPr>
-          <w:rFonts w:eastAsia="宋体" w:cs="宋体"/>
+          <w:rFonts w:eastAsia="SimSun" w:cs="SimSun"/>
           <w:szCs w:val="22"/>
         </w:rPr>
         <w:t>brightness</w:t>
       </w:r>
       <w:r>
         <w:rPr>
-          <w:rFonts w:eastAsia="宋体" w:cs="宋体"/>
+          <w:rFonts w:eastAsia="SimSun" w:cs="SimSun"/>
           <w:szCs w:val="22"/>
         </w:rPr>
         <w:t xml:space="preserve"> of the </w:t>
       </w:r>
       <w:r>
         <w:rPr>
-          <w:rFonts w:eastAsia="宋体" w:cs="宋体"/>
+          <w:rFonts w:eastAsia="SimSun" w:cs="SimSun"/>
           <w:szCs w:val="22"/>
         </w:rPr>
         <w:t>LEDs on each camera</w:t>
       </w:r>
       <w:r>
         <w:rPr>
-          <w:rFonts w:eastAsia="宋体" w:cs="宋体"/>
+          <w:rFonts w:eastAsia="SimSun" w:cs="SimSun"/>
           <w:szCs w:val="22"/>
         </w:rPr>
         <w:t xml:space="preserve">. </w:t>
       </w:r>
       <w:r>
         <w:rPr>
-          <w:rFonts w:eastAsia="宋体" w:cs="宋体"/>
+          <w:rFonts w:eastAsia="SimSun" w:cs="SimSun"/>
           <w:szCs w:val="22"/>
         </w:rPr>
         <w:t>I</w:t>
       </w:r>
       <w:r>
         <w:rPr>
-          <w:rFonts w:eastAsia="宋体" w:cs="宋体"/>
+          <w:rFonts w:eastAsia="SimSun" w:cs="SimSun"/>
           <w:szCs w:val="22"/>
         </w:rPr>
         <w:t xml:space="preserve">f the </w:t>
       </w:r>
       <w:r>
         <w:rPr>
-          <w:rFonts w:eastAsia="宋体" w:cs="宋体"/>
+          <w:rFonts w:eastAsia="SimSun" w:cs="SimSun"/>
           <w:szCs w:val="22"/>
         </w:rPr>
         <w:lastRenderedPageBreak/>
@@ -2091,49 +2126,49 @@
       </w:r>
       <w:r>
         <w:rPr>
-          <w:rFonts w:eastAsia="宋体" w:cs="宋体"/>
+          <w:rFonts w:eastAsia="SimSun" w:cs="SimSun"/>
           <w:szCs w:val="22"/>
         </w:rPr>
         <w:t xml:space="preserve">faces, this can be turned down. </w:t>
       </w:r>
       <w:r>
         <w:rPr>
-          <w:rFonts w:eastAsia="宋体" w:cs="宋体"/>
+          <w:rFonts w:eastAsia="SimSun" w:cs="SimSun"/>
           <w:szCs w:val="22"/>
         </w:rPr>
         <w:t>The f</w:t>
       </w:r>
       <w:r>
         <w:rPr>
-          <w:rFonts w:eastAsia="宋体" w:cs="宋体"/>
+          <w:rFonts w:eastAsia="SimSun" w:cs="SimSun"/>
           <w:szCs w:val="22"/>
         </w:rPr>
         <w:t>rames per second</w:t>
       </w:r>
       <w:r>
         <w:rPr>
-          <w:rFonts w:eastAsia="宋体" w:cs="宋体"/>
+          <w:rFonts w:eastAsia="SimSun" w:cs="SimSun"/>
           <w:szCs w:val="22"/>
         </w:rPr>
         <w:t xml:space="preserve"> </w:t>
       </w:r>
       <w:r>
         <w:rPr>
-          <w:rFonts w:eastAsia="宋体" w:cs="宋体"/>
+          <w:rFonts w:eastAsia="SimSun" w:cs="SimSun"/>
           <w:szCs w:val="22"/>
         </w:rPr>
         <w:t xml:space="preserve">(FPS) </w:t>
       </w:r>
       <w:r>
         <w:rPr>
-          <w:rFonts w:eastAsia="宋体" w:cs="宋体"/>
+          <w:rFonts w:eastAsia="SimSun" w:cs="SimSun"/>
           <w:szCs w:val="22"/>
         </w:rPr>
         <w:t>entry is</w:t>
       </w:r>
       <w:r>
         <w:rPr>
-          <w:rFonts w:eastAsia="宋体" w:cs="宋体"/>
+          <w:rFonts w:eastAsia="SimSun" w:cs="SimSun"/>
           <w:szCs w:val="22"/>
         </w:rPr>
         <w:t xml:space="preserve"> typically set to 120. </w:t>
@@ -2942,9 +2977,9 @@
       </w:r>
     </w:p>
     <w:sectPr>
-      <w:headerReference w:type="default" r:id="rId13"/>
-      <w:footerReference w:type="even" r:id="rId14"/>
-      <w:footerReference w:type="default" r:id="rId15"/>
+      <w:headerReference w:type="default" r:id="rId12"/>
+      <w:footerReference w:type="even" r:id="rId13"/>
+      <w:footerReference w:type="default" r:id="rId14"/>
       <w:pgSz w:w="12240" w:h="15840"/>
       <w:pgMar w:top="1008" w:right="1008" w:bottom="1008" w:left="1008" w:header="720" w:footer="720" w:gutter="0"/>
       <w:cols w:space="720"/>
@@ -2955,7 +2990,7 @@
 </file>
 
 <file path=word/endnotes.xml><?xml version="1.0" encoding="utf-8"?>
-<w:endnotes xmlns:wpc="http://schemas.microsoft.com/office/word/2010/wordprocessingCanvas" xmlns:mo="http://schemas.microsoft.com/office/mac/office/2008/main" xmlns:mc="http://schemas.openxmlformats.org/markup-compatibility/2006" xmlns:mv="urn:schemas-microsoft-com:mac:vml" xmlns:o="urn:schemas-microsoft-com:office:office" xmlns:r="http://schemas.openxmlformats.org/officeDocument/2006/relationships" xmlns:m="http://schemas.openxmlformats.org/officeDocument/2006/math" xmlns:v="urn:schemas-microsoft-com:vml" xmlns:wp14="http://schemas.microsoft.com/office/word/2010/wordprocessingDrawing" xmlns:wp="http://schemas.openxmlformats.org/drawingml/2006/wordprocessingDrawing" xmlns:w10="urn:schemas-microsoft-com:office:word" xmlns:w="http://schemas.openxmlformats.org/wordprocessingml/2006/main" xmlns:w14="http://schemas.microsoft.com/office/word/2010/wordml" xmlns:wpg="http://schemas.microsoft.com/office/word/2010/wordprocessingGroup" xmlns:wpi="http://schemas.microsoft.com/office/word/2010/wordprocessingInk" xmlns:wne="http://schemas.microsoft.com/office/word/2006/wordml" xmlns:wps="http://schemas.microsoft.com/office/word/2010/wordprocessingShape" mc:Ignorable="w14 wp14">
+<w:endnotes xmlns:wpc="http://schemas.microsoft.com/office/word/2010/wordprocessingCanvas" xmlns:cx="http://schemas.microsoft.com/office/drawing/2014/chartex" xmlns:cx1="http://schemas.microsoft.com/office/drawing/2015/9/8/chartex" xmlns:cx2="http://schemas.microsoft.com/office/drawing/2015/10/21/chartex" xmlns:cx3="http://schemas.microsoft.com/office/drawing/2016/5/9/chartex" xmlns:cx4="http://schemas.microsoft.com/office/drawing/2016/5/10/chartex" xmlns:cx5="http://schemas.microsoft.com/office/drawing/2016/5/11/chartex" xmlns:cx6="http://schemas.microsoft.com/office/drawing/2016/5/12/chartex" xmlns:cx7="http://schemas.microsoft.com/office/drawing/2016/5/13/chartex" xmlns:cx8="http://schemas.microsoft.com/office/drawing/2016/5/14/chartex" xmlns:mc="http://schemas.openxmlformats.org/markup-compatibility/2006" xmlns:aink="http://schemas.microsoft.com/office/drawing/2016/ink" xmlns:am3d="http://schemas.microsoft.com/office/drawing/2017/model3d" xmlns:o="urn:schemas-microsoft-com:office:office" xmlns:r="http://schemas.openxmlformats.org/officeDocument/2006/relationships" xmlns:m="http://schemas.openxmlformats.org/officeDocument/2006/math" xmlns:v="urn:schemas-microsoft-com:vml" xmlns:wp14="http://schemas.microsoft.com/office/word/2010/wordprocessingDrawing" xmlns:wp="http://schemas.openxmlformats.org/drawingml/2006/wordprocessingDrawing" xmlns:w10="urn:schemas-microsoft-com:office:word" xmlns:w="http://schemas.openxmlformats.org/wordprocessingml/2006/main" xmlns:w14="http://schemas.microsoft.com/office/word/2010/wordml" xmlns:w15="http://schemas.microsoft.com/office/word/2012/wordml" xmlns:w16cid="http://schemas.microsoft.com/office/word/2016/wordml/cid" xmlns:w16se="http://schemas.microsoft.com/office/word/2015/wordml/symex" xmlns:wpg="http://schemas.microsoft.com/office/word/2010/wordprocessingGroup" xmlns:wpi="http://schemas.microsoft.com/office/word/2010/wordprocessingInk" xmlns:wne="http://schemas.microsoft.com/office/word/2006/wordml" xmlns:wps="http://schemas.microsoft.com/office/word/2010/wordprocessingShape" mc:Ignorable="w14 w15 w16se w16cid wp14">
   <w:endnote w:type="separator" w:id="-1">
     <w:p>
       <w:r>
@@ -2974,7 +3009,7 @@
 </file>
 
 <file path=word/footer1.xml><?xml version="1.0" encoding="utf-8"?>
-<w:ftr xmlns:wpc="http://schemas.microsoft.com/office/word/2010/wordprocessingCanvas" xmlns:mo="http://schemas.microsoft.com/office/mac/office/2008/main" xmlns:mc="http://schemas.openxmlformats.org/markup-compatibility/2006" xmlns:mv="urn:schemas-microsoft-com:mac:vml" xmlns:o="urn:schemas-microsoft-com:office:office" xmlns:r="http://schemas.openxmlformats.org/officeDocument/2006/relationships" xmlns:m="http://schemas.openxmlformats.org/officeDocument/2006/math" xmlns:v="urn:schemas-microsoft-com:vml" xmlns:wp14="http://schemas.microsoft.com/office/word/2010/wordprocessingDrawing" xmlns:wp="http://schemas.openxmlformats.org/drawingml/2006/wordprocessingDrawing" xmlns:w10="urn:schemas-microsoft-com:office:word" xmlns:w="http://schemas.openxmlformats.org/wordprocessingml/2006/main" xmlns:w14="http://schemas.microsoft.com/office/word/2010/wordml" xmlns:wpg="http://schemas.microsoft.com/office/word/2010/wordprocessingGroup" xmlns:wpi="http://schemas.microsoft.com/office/word/2010/wordprocessingInk" xmlns:wne="http://schemas.microsoft.com/office/word/2006/wordml" xmlns:wps="http://schemas.microsoft.com/office/word/2010/wordprocessingShape" mc:Ignorable="w14 wp14 mv">
+<w:ftr xmlns:wpc="http://schemas.microsoft.com/office/word/2010/wordprocessingCanvas" xmlns:cx="http://schemas.microsoft.com/office/drawing/2014/chartex" xmlns:cx1="http://schemas.microsoft.com/office/drawing/2015/9/8/chartex" xmlns:cx2="http://schemas.microsoft.com/office/drawing/2015/10/21/chartex" xmlns:cx3="http://schemas.microsoft.com/office/drawing/2016/5/9/chartex" xmlns:cx4="http://schemas.microsoft.com/office/drawing/2016/5/10/chartex" xmlns:cx5="http://schemas.microsoft.com/office/drawing/2016/5/11/chartex" xmlns:cx6="http://schemas.microsoft.com/office/drawing/2016/5/12/chartex" xmlns:cx7="http://schemas.microsoft.com/office/drawing/2016/5/13/chartex" xmlns:cx8="http://schemas.microsoft.com/office/drawing/2016/5/14/chartex" xmlns:mc="http://schemas.openxmlformats.org/markup-compatibility/2006" xmlns:aink="http://schemas.microsoft.com/office/drawing/2016/ink" xmlns:am3d="http://schemas.microsoft.com/office/drawing/2017/model3d" xmlns:o="urn:schemas-microsoft-com:office:office" xmlns:r="http://schemas.openxmlformats.org/officeDocument/2006/relationships" xmlns:m="http://schemas.openxmlformats.org/officeDocument/2006/math" xmlns:v="urn:schemas-microsoft-com:vml" xmlns:wp14="http://schemas.microsoft.com/office/word/2010/wordprocessingDrawing" xmlns:wp="http://schemas.openxmlformats.org/drawingml/2006/wordprocessingDrawing" xmlns:w10="urn:schemas-microsoft-com:office:word" xmlns:w="http://schemas.openxmlformats.org/wordprocessingml/2006/main" xmlns:w14="http://schemas.microsoft.com/office/word/2010/wordml" xmlns:w15="http://schemas.microsoft.com/office/word/2012/wordml" xmlns:w16cid="http://schemas.microsoft.com/office/word/2016/wordml/cid" xmlns:w16se="http://schemas.microsoft.com/office/word/2015/wordml/symex" xmlns:wpg="http://schemas.microsoft.com/office/word/2010/wordprocessingGroup" xmlns:wpi="http://schemas.microsoft.com/office/word/2010/wordprocessingInk" xmlns:wne="http://schemas.microsoft.com/office/word/2006/wordml" xmlns:wps="http://schemas.microsoft.com/office/word/2010/wordprocessingShape" mc:Ignorable="w14 w15 w16se w16cid wp14">
   <w:p>
     <w:pPr>
       <w:pStyle w:val="Footer"/>
@@ -3012,7 +3047,7 @@
 </file>
 
 <file path=word/footer2.xml><?xml version="1.0" encoding="utf-8"?>
-<w:ftr xmlns:wpc="http://schemas.microsoft.com/office/word/2010/wordprocessingCanvas" xmlns:mo="http://schemas.microsoft.com/office/mac/office/2008/main" xmlns:mc="http://schemas.openxmlformats.org/markup-compatibility/2006" xmlns:mv="urn:schemas-microsoft-com:mac:vml" xmlns:o="urn:schemas-microsoft-com:office:office" xmlns:r="http://schemas.openxmlformats.org/officeDocument/2006/relationships" xmlns:m="http://schemas.openxmlformats.org/officeDocument/2006/math" xmlns:v="urn:schemas-microsoft-com:vml" xmlns:wp14="http://schemas.microsoft.com/office/word/2010/wordprocessingDrawing" xmlns:wp="http://schemas.openxmlformats.org/drawingml/2006/wordprocessingDrawing" xmlns:w10="urn:schemas-microsoft-com:office:word" xmlns:w="http://schemas.openxmlformats.org/wordprocessingml/2006/main" xmlns:w14="http://schemas.microsoft.com/office/word/2010/wordml" xmlns:wpg="http://schemas.microsoft.com/office/word/2010/wordprocessingGroup" xmlns:wpi="http://schemas.microsoft.com/office/word/2010/wordprocessingInk" xmlns:wne="http://schemas.microsoft.com/office/word/2006/wordml" xmlns:wps="http://schemas.microsoft.com/office/word/2010/wordprocessingShape" mc:Ignorable="w14 wp14 mv">
+<w:ftr xmlns:wpc="http://schemas.microsoft.com/office/word/2010/wordprocessingCanvas" xmlns:cx="http://schemas.microsoft.com/office/drawing/2014/chartex" xmlns:cx1="http://schemas.microsoft.com/office/drawing/2015/9/8/chartex" xmlns:cx2="http://schemas.microsoft.com/office/drawing/2015/10/21/chartex" xmlns:cx3="http://schemas.microsoft.com/office/drawing/2016/5/9/chartex" xmlns:cx4="http://schemas.microsoft.com/office/drawing/2016/5/10/chartex" xmlns:cx5="http://schemas.microsoft.com/office/drawing/2016/5/11/chartex" xmlns:cx6="http://schemas.microsoft.com/office/drawing/2016/5/12/chartex" xmlns:cx7="http://schemas.microsoft.com/office/drawing/2016/5/13/chartex" xmlns:cx8="http://schemas.microsoft.com/office/drawing/2016/5/14/chartex" xmlns:mc="http://schemas.openxmlformats.org/markup-compatibility/2006" xmlns:aink="http://schemas.microsoft.com/office/drawing/2016/ink" xmlns:am3d="http://schemas.microsoft.com/office/drawing/2017/model3d" xmlns:o="urn:schemas-microsoft-com:office:office" xmlns:r="http://schemas.openxmlformats.org/officeDocument/2006/relationships" xmlns:m="http://schemas.openxmlformats.org/officeDocument/2006/math" xmlns:v="urn:schemas-microsoft-com:vml" xmlns:wp14="http://schemas.microsoft.com/office/word/2010/wordprocessingDrawing" xmlns:wp="http://schemas.openxmlformats.org/drawingml/2006/wordprocessingDrawing" xmlns:w10="urn:schemas-microsoft-com:office:word" xmlns:w="http://schemas.openxmlformats.org/wordprocessingml/2006/main" xmlns:w14="http://schemas.microsoft.com/office/word/2010/wordml" xmlns:w15="http://schemas.microsoft.com/office/word/2012/wordml" xmlns:w16cid="http://schemas.microsoft.com/office/word/2016/wordml/cid" xmlns:w16se="http://schemas.microsoft.com/office/word/2015/wordml/symex" xmlns:wpg="http://schemas.microsoft.com/office/word/2010/wordprocessingGroup" xmlns:wpi="http://schemas.microsoft.com/office/word/2010/wordprocessingInk" xmlns:wne="http://schemas.microsoft.com/office/word/2006/wordml" xmlns:wps="http://schemas.microsoft.com/office/word/2010/wordprocessingShape" mc:Ignorable="w14 w15 w16se w16cid wp14">
   <w:p>
     <w:pPr>
       <w:pStyle w:val="Footer"/>
@@ -3032,8 +3067,8 @@
         <w:color w:val="BFBFBF" w:themeColor="background1" w:themeShade="BF"/>
       </w:rPr>
       <w:pict w14:anchorId="195C895D">
-        <v:line id="_x0000_s3075" style="position:absolute;z-index:251659264;visibility:visible;mso-wrap-style:square;mso-wrap-edited:f;mso-wrap-distance-left:9pt;mso-wrap-distance-top:0;mso-wrap-distance-right:9pt;mso-wrap-distance-bottom:0;mso-position-horizontal-relative:text;mso-position-vertical-relative:text" from=".6pt,9pt" to="508.25pt,9pt" wrapcoords="-63 -2147483648 -63 -2147483648 21663 -2147483648 21663 -2147483648 -63 -2147483648" o:gfxdata="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" strokecolor="#bfbfbf [2412]" strokeweight="2pt">
-          <v:shadow opacity="24903f" mv:blur="40000f" origin=",.5" offset="0,20000emu"/>
+        <v:line id="_x0000_s2049" alt="" style="position:absolute;z-index:251659264;visibility:visible;mso-wrap-style:square;mso-wrap-edited:f;mso-width-percent:0;mso-height-percent:0;mso-wrap-distance-left:9pt;mso-wrap-distance-top:0;mso-wrap-distance-right:9pt;mso-wrap-distance-bottom:0;mso-position-horizontal-relative:text;mso-position-vertical-relative:text;mso-width-percent:0;mso-height-percent:0" from=".6pt,9pt" to="508.25pt,9pt" wrapcoords="-63 -2147483648 -63 -2147483648 21663 -2147483648 21663 -2147483648 -63 -2147483648" strokecolor="#bfbfbf [2412]" strokeweight="2pt">
+          <v:shadow opacity="24903f" origin=",.5" offset="0,.55556mm"/>
           <w10:wrap type="through"/>
         </v:line>
       </w:pict>
@@ -3120,7 +3155,7 @@
 </file>
 
 <file path=word/footnotes.xml><?xml version="1.0" encoding="utf-8"?>
-<w:footnotes xmlns:wpc="http://schemas.microsoft.com/office/word/2010/wordprocessingCanvas" xmlns:mo="http://schemas.microsoft.com/office/mac/office/2008/main" xmlns:mc="http://schemas.openxmlformats.org/markup-compatibility/2006" xmlns:mv="urn:schemas-microsoft-com:mac:vml" xmlns:o="urn:schemas-microsoft-com:office:office" xmlns:r="http://schemas.openxmlformats.org/officeDocument/2006/relationships" xmlns:m="http://schemas.openxmlformats.org/officeDocument/2006/math" xmlns:v="urn:schemas-microsoft-com:vml" xmlns:wp14="http://schemas.microsoft.com/office/word/2010/wordprocessingDrawing" xmlns:wp="http://schemas.openxmlformats.org/drawingml/2006/wordprocessingDrawing" xmlns:w10="urn:schemas-microsoft-com:office:word" xmlns:w="http://schemas.openxmlformats.org/wordprocessingml/2006/main" xmlns:w14="http://schemas.microsoft.com/office/word/2010/wordml" xmlns:wpg="http://schemas.microsoft.com/office/word/2010/wordprocessingGroup" xmlns:wpi="http://schemas.microsoft.com/office/word/2010/wordprocessingInk" xmlns:wne="http://schemas.microsoft.com/office/word/2006/wordml" xmlns:wps="http://schemas.microsoft.com/office/word/2010/wordprocessingShape" mc:Ignorable="w14 wp14">
+<w:footnotes xmlns:wpc="http://schemas.microsoft.com/office/word/2010/wordprocessingCanvas" xmlns:cx="http://schemas.microsoft.com/office/drawing/2014/chartex" xmlns:cx1="http://schemas.microsoft.com/office/drawing/2015/9/8/chartex" xmlns:cx2="http://schemas.microsoft.com/office/drawing/2015/10/21/chartex" xmlns:cx3="http://schemas.microsoft.com/office/drawing/2016/5/9/chartex" xmlns:cx4="http://schemas.microsoft.com/office/drawing/2016/5/10/chartex" xmlns:cx5="http://schemas.microsoft.com/office/drawing/2016/5/11/chartex" xmlns:cx6="http://schemas.microsoft.com/office/drawing/2016/5/12/chartex" xmlns:cx7="http://schemas.microsoft.com/office/drawing/2016/5/13/chartex" xmlns:cx8="http://schemas.microsoft.com/office/drawing/2016/5/14/chartex" xmlns:mc="http://schemas.openxmlformats.org/markup-compatibility/2006" xmlns:aink="http://schemas.microsoft.com/office/drawing/2016/ink" xmlns:am3d="http://schemas.microsoft.com/office/drawing/2017/model3d" xmlns:o="urn:schemas-microsoft-com:office:office" xmlns:r="http://schemas.openxmlformats.org/officeDocument/2006/relationships" xmlns:m="http://schemas.openxmlformats.org/officeDocument/2006/math" xmlns:v="urn:schemas-microsoft-com:vml" xmlns:wp14="http://schemas.microsoft.com/office/word/2010/wordprocessingDrawing" xmlns:wp="http://schemas.openxmlformats.org/drawingml/2006/wordprocessingDrawing" xmlns:w10="urn:schemas-microsoft-com:office:word" xmlns:w="http://schemas.openxmlformats.org/wordprocessingml/2006/main" xmlns:w14="http://schemas.microsoft.com/office/word/2010/wordml" xmlns:w15="http://schemas.microsoft.com/office/word/2012/wordml" xmlns:w16cid="http://schemas.microsoft.com/office/word/2016/wordml/cid" xmlns:w16se="http://schemas.microsoft.com/office/word/2015/wordml/symex" xmlns:wpg="http://schemas.microsoft.com/office/word/2010/wordprocessingGroup" xmlns:wpi="http://schemas.microsoft.com/office/word/2010/wordprocessingInk" xmlns:wne="http://schemas.microsoft.com/office/word/2006/wordml" xmlns:wps="http://schemas.microsoft.com/office/word/2010/wordprocessingShape" mc:Ignorable="w14 w15 w16se w16cid wp14">
   <w:footnote w:type="separator" w:id="-1">
     <w:p>
       <w:r>
@@ -3139,7 +3174,7 @@
 </file>
 
 <file path=word/header1.xml><?xml version="1.0" encoding="utf-8"?>
-<w:hdr xmlns:wpc="http://schemas.microsoft.com/office/word/2010/wordprocessingCanvas" xmlns:mo="http://schemas.microsoft.com/office/mac/office/2008/main" xmlns:mc="http://schemas.openxmlformats.org/markup-compatibility/2006" xmlns:mv="urn:schemas-microsoft-com:mac:vml" xmlns:o="urn:schemas-microsoft-com:office:office" xmlns:r="http://schemas.openxmlformats.org/officeDocument/2006/relationships" xmlns:m="http://schemas.openxmlformats.org/officeDocument/2006/math" xmlns:v="urn:schemas-microsoft-com:vml" xmlns:wp14="http://schemas.microsoft.com/office/word/2010/wordprocessingDrawing" xmlns:wp="http://schemas.openxmlformats.org/drawingml/2006/wordprocessingDrawing" xmlns:w10="urn:schemas-microsoft-com:office:word" xmlns:w="http://schemas.openxmlformats.org/wordprocessingml/2006/main" xmlns:w14="http://schemas.microsoft.com/office/word/2010/wordml" xmlns:wpg="http://schemas.microsoft.com/office/word/2010/wordprocessingGroup" xmlns:wpi="http://schemas.microsoft.com/office/word/2010/wordprocessingInk" xmlns:wne="http://schemas.microsoft.com/office/word/2006/wordml" xmlns:wps="http://schemas.microsoft.com/office/word/2010/wordprocessingShape" mc:Ignorable="w14 wp14 mv">
+<w:hdr xmlns:wpc="http://schemas.microsoft.com/office/word/2010/wordprocessingCanvas" xmlns:cx="http://schemas.microsoft.com/office/drawing/2014/chartex" xmlns:cx1="http://schemas.microsoft.com/office/drawing/2015/9/8/chartex" xmlns:cx2="http://schemas.microsoft.com/office/drawing/2015/10/21/chartex" xmlns:cx3="http://schemas.microsoft.com/office/drawing/2016/5/9/chartex" xmlns:cx4="http://schemas.microsoft.com/office/drawing/2016/5/10/chartex" xmlns:cx5="http://schemas.microsoft.com/office/drawing/2016/5/11/chartex" xmlns:cx6="http://schemas.microsoft.com/office/drawing/2016/5/12/chartex" xmlns:cx7="http://schemas.microsoft.com/office/drawing/2016/5/13/chartex" xmlns:cx8="http://schemas.microsoft.com/office/drawing/2016/5/14/chartex" xmlns:mc="http://schemas.openxmlformats.org/markup-compatibility/2006" xmlns:aink="http://schemas.microsoft.com/office/drawing/2016/ink" xmlns:am3d="http://schemas.microsoft.com/office/drawing/2017/model3d" xmlns:o="urn:schemas-microsoft-com:office:office" xmlns:r="http://schemas.openxmlformats.org/officeDocument/2006/relationships" xmlns:m="http://schemas.openxmlformats.org/officeDocument/2006/math" xmlns:v="urn:schemas-microsoft-com:vml" xmlns:wp14="http://schemas.microsoft.com/office/word/2010/wordprocessingDrawing" xmlns:wp="http://schemas.openxmlformats.org/drawingml/2006/wordprocessingDrawing" xmlns:w10="urn:schemas-microsoft-com:office:word" xmlns:w="http://schemas.openxmlformats.org/wordprocessingml/2006/main" xmlns:w14="http://schemas.microsoft.com/office/word/2010/wordml" xmlns:w15="http://schemas.microsoft.com/office/word/2012/wordml" xmlns:w16cid="http://schemas.microsoft.com/office/word/2016/wordml/cid" xmlns:w16se="http://schemas.microsoft.com/office/word/2015/wordml/symex" xmlns:wpg="http://schemas.microsoft.com/office/word/2010/wordprocessingGroup" xmlns:wpi="http://schemas.microsoft.com/office/word/2010/wordprocessingInk" xmlns:wne="http://schemas.microsoft.com/office/word/2006/wordml" xmlns:wps="http://schemas.microsoft.com/office/word/2010/wordprocessingShape" mc:Ignorable="w14 w15 w16se w16cid wp14">
   <w:p>
     <w:pPr>
       <w:pStyle w:val="Header"/>
@@ -3193,8 +3228,8 @@
         <w:color w:val="BFBFBF" w:themeColor="background1" w:themeShade="BF"/>
       </w:rPr>
       <w:pict w14:anchorId="195C895D">
-        <v:line id="Straight Connector 22" o:spid="_x0000_s3074" style="position:absolute;left:0;text-align:left;z-index:251658240;visibility:visible;mso-wrap-style:square;mso-wrap-edited:f;mso-wrap-distance-left:9pt;mso-wrap-distance-top:0;mso-wrap-distance-right:9pt;mso-wrap-distance-bottom:0;mso-position-horizontal-relative:text;mso-position-vertical-relative:text" from="0,1.8pt" to="507.65pt,1.8pt" wrapcoords="-63 -2147483648 -63 -2147483648 21663 -2147483648 21663 -2147483648 -63 -2147483648" o:gfxdata="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" strokecolor="#bfbfbf [2412]" strokeweight="2pt">
-          <v:shadow opacity="24903f" mv:blur="40000f" origin=",.5" offset="0,20000emu"/>
+        <v:line id="Straight Connector 22" o:spid="_x0000_s2050" alt="" style="position:absolute;left:0;text-align:left;z-index:251658240;visibility:visible;mso-wrap-style:square;mso-wrap-edited:f;mso-width-percent:0;mso-height-percent:0;mso-wrap-distance-left:9pt;mso-wrap-distance-top:0;mso-wrap-distance-right:9pt;mso-wrap-distance-bottom:0;mso-position-horizontal-relative:text;mso-position-vertical-relative:text;mso-width-percent:0;mso-height-percent:0" from="0,1.8pt" to="507.65pt,1.8pt" wrapcoords="-63 -2147483648 -63 -2147483648 21663 -2147483648 21663 -2147483648 -63 -2147483648" strokecolor="#bfbfbf [2412]" strokeweight="2pt">
+          <v:shadow opacity="24903f" origin=",.5" offset="0,.55556mm"/>
           <w10:wrap type="through"/>
         </v:line>
       </w:pict>
@@ -3204,8 +3239,8 @@
 </file>
 
 <file path=word/numbering.xml><?xml version="1.0" encoding="utf-8"?>
-<w:numbering xmlns:wpc="http://schemas.microsoft.com/office/word/2010/wordprocessingCanvas" xmlns:mo="http://schemas.microsoft.com/office/mac/office/2008/main" xmlns:mc="http://schemas.openxmlformats.org/markup-compatibility/2006" xmlns:mv="urn:schemas-microsoft-com:mac:vml" xmlns:o="urn:schemas-microsoft-com:office:office" xmlns:r="http://schemas.openxmlformats.org/officeDocument/2006/relationships" xmlns:m="http://schemas.openxmlformats.org/officeDocument/2006/math" xmlns:v="urn:schemas-microsoft-com:vml" xmlns:wp14="http://schemas.microsoft.com/office/word/2010/wordprocessingDrawing" xmlns:wp="http://schemas.openxmlformats.org/drawingml/2006/wordprocessingDrawing" xmlns:w10="urn:schemas-microsoft-com:office:word" xmlns:w="http://schemas.openxmlformats.org/wordprocessingml/2006/main" xmlns:w14="http://schemas.microsoft.com/office/word/2010/wordml" xmlns:wpg="http://schemas.microsoft.com/office/word/2010/wordprocessingGroup" xmlns:wpi="http://schemas.microsoft.com/office/word/2010/wordprocessingInk" xmlns:wne="http://schemas.microsoft.com/office/word/2006/wordml" xmlns:wps="http://schemas.microsoft.com/office/word/2010/wordprocessingShape" mc:Ignorable="w14 wp14">
-  <w:abstractNum w:abstractNumId="0">
+<w:numbering xmlns:wpc="http://schemas.microsoft.com/office/word/2010/wordprocessingCanvas" xmlns:cx="http://schemas.microsoft.com/office/drawing/2014/chartex" xmlns:cx1="http://schemas.microsoft.com/office/drawing/2015/9/8/chartex" xmlns:cx2="http://schemas.microsoft.com/office/drawing/2015/10/21/chartex" xmlns:cx3="http://schemas.microsoft.com/office/drawing/2016/5/9/chartex" xmlns:cx4="http://schemas.microsoft.com/office/drawing/2016/5/10/chartex" xmlns:cx5="http://schemas.microsoft.com/office/drawing/2016/5/11/chartex" xmlns:cx6="http://schemas.microsoft.com/office/drawing/2016/5/12/chartex" xmlns:cx7="http://schemas.microsoft.com/office/drawing/2016/5/13/chartex" xmlns:cx8="http://schemas.microsoft.com/office/drawing/2016/5/14/chartex" xmlns:mc="http://schemas.openxmlformats.org/markup-compatibility/2006" xmlns:aink="http://schemas.microsoft.com/office/drawing/2016/ink" xmlns:am3d="http://schemas.microsoft.com/office/drawing/2017/model3d" xmlns:o="urn:schemas-microsoft-com:office:office" xmlns:r="http://schemas.openxmlformats.org/officeDocument/2006/relationships" xmlns:m="http://schemas.openxmlformats.org/officeDocument/2006/math" xmlns:v="urn:schemas-microsoft-com:vml" xmlns:wp14="http://schemas.microsoft.com/office/word/2010/wordprocessingDrawing" xmlns:wp="http://schemas.openxmlformats.org/drawingml/2006/wordprocessingDrawing" xmlns:w10="urn:schemas-microsoft-com:office:word" xmlns:w="http://schemas.openxmlformats.org/wordprocessingml/2006/main" xmlns:w14="http://schemas.microsoft.com/office/word/2010/wordml" xmlns:w15="http://schemas.microsoft.com/office/word/2012/wordml" xmlns:w16cid="http://schemas.microsoft.com/office/word/2016/wordml/cid" xmlns:w16se="http://schemas.microsoft.com/office/word/2015/wordml/symex" xmlns:wpg="http://schemas.microsoft.com/office/word/2010/wordprocessingGroup" xmlns:wpi="http://schemas.microsoft.com/office/word/2010/wordprocessingInk" xmlns:wne="http://schemas.microsoft.com/office/word/2006/wordml" xmlns:wps="http://schemas.microsoft.com/office/word/2010/wordprocessingShape" mc:Ignorable="w14 w15 w16se w16cid wp14">
+  <w:abstractNum w:abstractNumId="0" w15:restartNumberingAfterBreak="0">
     <w:nsid w:val="00000001"/>
     <w:multiLevelType w:val="hybridMultilevel"/>
     <w:tmpl w:val="00000001"/>
@@ -3263,7 +3298,7 @@
       <w:lvlJc w:val="left"/>
     </w:lvl>
   </w:abstractNum>
-  <w:abstractNum w:abstractNumId="1">
+  <w:abstractNum w:abstractNumId="1" w15:restartNumberingAfterBreak="0">
     <w:nsid w:val="037B27D5"/>
     <w:multiLevelType w:val="hybridMultilevel"/>
     <w:tmpl w:val="A7D63A02"/>
@@ -3376,7 +3411,7 @@
       </w:rPr>
     </w:lvl>
   </w:abstractNum>
-  <w:abstractNum w:abstractNumId="2">
+  <w:abstractNum w:abstractNumId="2" w15:restartNumberingAfterBreak="0">
     <w:nsid w:val="0CC4651D"/>
     <w:multiLevelType w:val="hybridMultilevel"/>
     <w:tmpl w:val="F53237F2"/>
@@ -3489,7 +3524,7 @@
       </w:rPr>
     </w:lvl>
   </w:abstractNum>
-  <w:abstractNum w:abstractNumId="3">
+  <w:abstractNum w:abstractNumId="3" w15:restartNumberingAfterBreak="0">
     <w:nsid w:val="0CFF5707"/>
     <w:multiLevelType w:val="hybridMultilevel"/>
     <w:tmpl w:val="B9903E66"/>
@@ -3602,7 +3637,7 @@
       </w:rPr>
     </w:lvl>
   </w:abstractNum>
-  <w:abstractNum w:abstractNumId="4">
+  <w:abstractNum w:abstractNumId="4" w15:restartNumberingAfterBreak="0">
     <w:nsid w:val="0D9117B3"/>
     <w:multiLevelType w:val="hybridMultilevel"/>
     <w:tmpl w:val="B78E41F8"/>
@@ -3688,7 +3723,7 @@
       </w:pPr>
     </w:lvl>
   </w:abstractNum>
-  <w:abstractNum w:abstractNumId="5">
+  <w:abstractNum w:abstractNumId="5" w15:restartNumberingAfterBreak="0">
     <w:nsid w:val="0DC5028B"/>
     <w:multiLevelType w:val="hybridMultilevel"/>
     <w:tmpl w:val="765C4286"/>
@@ -3774,7 +3809,7 @@
       </w:pPr>
     </w:lvl>
   </w:abstractNum>
-  <w:abstractNum w:abstractNumId="6">
+  <w:abstractNum w:abstractNumId="6" w15:restartNumberingAfterBreak="0">
     <w:nsid w:val="17A42395"/>
     <w:multiLevelType w:val="hybridMultilevel"/>
     <w:tmpl w:val="71D09596"/>
@@ -3887,7 +3922,7 @@
       </w:rPr>
     </w:lvl>
   </w:abstractNum>
-  <w:abstractNum w:abstractNumId="7">
+  <w:abstractNum w:abstractNumId="7" w15:restartNumberingAfterBreak="0">
     <w:nsid w:val="1DD8172D"/>
     <w:multiLevelType w:val="hybridMultilevel"/>
     <w:tmpl w:val="23DAAE1E"/>
@@ -3973,7 +4008,7 @@
       </w:pPr>
     </w:lvl>
   </w:abstractNum>
-  <w:abstractNum w:abstractNumId="8">
+  <w:abstractNum w:abstractNumId="8" w15:restartNumberingAfterBreak="0">
     <w:nsid w:val="207317C5"/>
     <w:multiLevelType w:val="hybridMultilevel"/>
     <w:tmpl w:val="2FB0BE16"/>
@@ -4086,7 +4121,7 @@
       </w:rPr>
     </w:lvl>
   </w:abstractNum>
-  <w:abstractNum w:abstractNumId="9">
+  <w:abstractNum w:abstractNumId="9" w15:restartNumberingAfterBreak="0">
     <w:nsid w:val="207F6E9E"/>
     <w:multiLevelType w:val="hybridMultilevel"/>
     <w:tmpl w:val="E9D4F9FA"/>
@@ -4176,7 +4211,7 @@
       </w:pPr>
     </w:lvl>
   </w:abstractNum>
-  <w:abstractNum w:abstractNumId="10">
+  <w:abstractNum w:abstractNumId="10" w15:restartNumberingAfterBreak="0">
     <w:nsid w:val="23F5176B"/>
     <w:multiLevelType w:val="hybridMultilevel"/>
     <w:tmpl w:val="2FB815F2"/>
@@ -4262,7 +4297,7 @@
       </w:pPr>
     </w:lvl>
   </w:abstractNum>
-  <w:abstractNum w:abstractNumId="11">
+  <w:abstractNum w:abstractNumId="11" w15:restartNumberingAfterBreak="0">
     <w:nsid w:val="28C0087D"/>
     <w:multiLevelType w:val="hybridMultilevel"/>
     <w:tmpl w:val="C06C6F20"/>
@@ -4348,7 +4383,7 @@
       </w:pPr>
     </w:lvl>
   </w:abstractNum>
-  <w:abstractNum w:abstractNumId="12">
+  <w:abstractNum w:abstractNumId="12" w15:restartNumberingAfterBreak="0">
     <w:nsid w:val="3AF5116F"/>
     <w:multiLevelType w:val="hybridMultilevel"/>
     <w:tmpl w:val="AAB20354"/>
@@ -4437,7 +4472,7 @@
       </w:pPr>
     </w:lvl>
   </w:abstractNum>
-  <w:abstractNum w:abstractNumId="13">
+  <w:abstractNum w:abstractNumId="13" w15:restartNumberingAfterBreak="0">
     <w:nsid w:val="3B365107"/>
     <w:multiLevelType w:val="hybridMultilevel"/>
     <w:tmpl w:val="9CFC1A26"/>
@@ -4523,7 +4558,7 @@
       </w:pPr>
     </w:lvl>
   </w:abstractNum>
-  <w:abstractNum w:abstractNumId="14">
+  <w:abstractNum w:abstractNumId="14" w15:restartNumberingAfterBreak="0">
     <w:nsid w:val="3CD62C31"/>
     <w:multiLevelType w:val="hybridMultilevel"/>
     <w:tmpl w:val="DFA8D1B2"/>
@@ -4636,7 +4671,7 @@
       </w:rPr>
     </w:lvl>
   </w:abstractNum>
-  <w:abstractNum w:abstractNumId="15">
+  <w:abstractNum w:abstractNumId="15" w15:restartNumberingAfterBreak="0">
     <w:nsid w:val="3F7A6812"/>
     <w:multiLevelType w:val="hybridMultilevel"/>
     <w:tmpl w:val="AEB61186"/>
@@ -4749,7 +4784,7 @@
       </w:rPr>
     </w:lvl>
   </w:abstractNum>
-  <w:abstractNum w:abstractNumId="16">
+  <w:abstractNum w:abstractNumId="16" w15:restartNumberingAfterBreak="0">
     <w:nsid w:val="466B2D07"/>
     <w:multiLevelType w:val="hybridMultilevel"/>
     <w:tmpl w:val="47F62870"/>
@@ -4862,7 +4897,7 @@
       </w:rPr>
     </w:lvl>
   </w:abstractNum>
-  <w:abstractNum w:abstractNumId="17">
+  <w:abstractNum w:abstractNumId="17" w15:restartNumberingAfterBreak="0">
     <w:nsid w:val="4F6D472B"/>
     <w:multiLevelType w:val="hybridMultilevel"/>
     <w:tmpl w:val="0A26B786"/>
@@ -4948,7 +4983,7 @@
       </w:pPr>
     </w:lvl>
   </w:abstractNum>
-  <w:abstractNum w:abstractNumId="18">
+  <w:abstractNum w:abstractNumId="18" w15:restartNumberingAfterBreak="0">
     <w:nsid w:val="5DE73576"/>
     <w:multiLevelType w:val="hybridMultilevel"/>
     <w:tmpl w:val="455EA7EA"/>
@@ -5061,7 +5096,7 @@
       </w:rPr>
     </w:lvl>
   </w:abstractNum>
-  <w:abstractNum w:abstractNumId="19">
+  <w:abstractNum w:abstractNumId="19" w15:restartNumberingAfterBreak="0">
     <w:nsid w:val="613D2BE1"/>
     <w:multiLevelType w:val="hybridMultilevel"/>
     <w:tmpl w:val="B3044AF2"/>
@@ -5150,7 +5185,7 @@
       </w:pPr>
     </w:lvl>
   </w:abstractNum>
-  <w:abstractNum w:abstractNumId="20">
+  <w:abstractNum w:abstractNumId="20" w15:restartNumberingAfterBreak="0">
     <w:nsid w:val="697D2A09"/>
     <w:multiLevelType w:val="multilevel"/>
     <w:tmpl w:val="EFA29C52"/>
@@ -5239,7 +5274,7 @@
       </w:pPr>
     </w:lvl>
   </w:abstractNum>
-  <w:abstractNum w:abstractNumId="21">
+  <w:abstractNum w:abstractNumId="21" w15:restartNumberingAfterBreak="0">
     <w:nsid w:val="6B6126CA"/>
     <w:multiLevelType w:val="hybridMultilevel"/>
     <w:tmpl w:val="765C4286"/>
@@ -5325,7 +5360,7 @@
       </w:pPr>
     </w:lvl>
   </w:abstractNum>
-  <w:abstractNum w:abstractNumId="22">
+  <w:abstractNum w:abstractNumId="22" w15:restartNumberingAfterBreak="0">
     <w:nsid w:val="6D036E1C"/>
     <w:multiLevelType w:val="multilevel"/>
     <w:tmpl w:val="E9D4F9FA"/>
@@ -5414,7 +5449,7 @@
       </w:pPr>
     </w:lvl>
   </w:abstractNum>
-  <w:abstractNum w:abstractNumId="23">
+  <w:abstractNum w:abstractNumId="23" w15:restartNumberingAfterBreak="0">
     <w:nsid w:val="6FDA571B"/>
     <w:multiLevelType w:val="multilevel"/>
     <w:tmpl w:val="E9D4F9FA"/>
@@ -5503,7 +5538,7 @@
       </w:pPr>
     </w:lvl>
   </w:abstractNum>
-  <w:abstractNum w:abstractNumId="24">
+  <w:abstractNum w:abstractNumId="24" w15:restartNumberingAfterBreak="0">
     <w:nsid w:val="7CA10C93"/>
     <w:multiLevelType w:val="hybridMultilevel"/>
     <w:tmpl w:val="10D076B6"/>
@@ -5616,7 +5651,7 @@
       </w:rPr>
     </w:lvl>
   </w:abstractNum>
-  <w:abstractNum w:abstractNumId="25">
+  <w:abstractNum w:abstractNumId="25" w15:restartNumberingAfterBreak="0">
     <w:nsid w:val="7D5913A2"/>
     <w:multiLevelType w:val="hybridMultilevel"/>
     <w:tmpl w:val="AD8A29D4"/>
@@ -5811,7 +5846,7 @@
 </file>
 
 <file path=word/styles.xml><?xml version="1.0" encoding="utf-8"?>
-<w:styles xmlns:mc="http://schemas.openxmlformats.org/markup-compatibility/2006" xmlns:r="http://schemas.openxmlformats.org/officeDocument/2006/relationships" xmlns:w="http://schemas.openxmlformats.org/wordprocessingml/2006/main" xmlns:w14="http://schemas.microsoft.com/office/word/2010/wordml" mc:Ignorable="w14">
+<w:styles xmlns:mc="http://schemas.openxmlformats.org/markup-compatibility/2006" xmlns:r="http://schemas.openxmlformats.org/officeDocument/2006/relationships" xmlns:w="http://schemas.openxmlformats.org/wordprocessingml/2006/main" xmlns:w14="http://schemas.microsoft.com/office/word/2010/wordml" xmlns:w15="http://schemas.microsoft.com/office/word/2012/wordml" xmlns:w16cid="http://schemas.microsoft.com/office/word/2016/wordml/cid" xmlns:w16se="http://schemas.microsoft.com/office/word/2015/wordml/symex" mc:Ignorable="w14 w15 w16se w16cid">
   <w:docDefaults>
     <w:rPrDefault>
       <w:rPr>
@@ -5823,144 +5858,377 @@
     </w:rPrDefault>
     <w:pPrDefault/>
   </w:docDefaults>
-  <w:latentStyles w:defLockedState="0" w:defUIPriority="99" w:defSemiHidden="1" w:defUnhideWhenUsed="1" w:defQFormat="0" w:count="276">
-    <w:lsdException w:name="Normal" w:semiHidden="0" w:uiPriority="0" w:unhideWhenUsed="0" w:qFormat="1"/>
-    <w:lsdException w:name="heading 1" w:semiHidden="0" w:uiPriority="9" w:unhideWhenUsed="0" w:qFormat="1"/>
-    <w:lsdException w:name="heading 2" w:uiPriority="9" w:qFormat="1"/>
-    <w:lsdException w:name="heading 3" w:uiPriority="9" w:qFormat="1"/>
-    <w:lsdException w:name="heading 4" w:uiPriority="9" w:qFormat="1"/>
-    <w:lsdException w:name="heading 5" w:uiPriority="9" w:qFormat="1"/>
-    <w:lsdException w:name="heading 6" w:uiPriority="9" w:qFormat="1"/>
-    <w:lsdException w:name="heading 7" w:uiPriority="9" w:qFormat="1"/>
-    <w:lsdException w:name="heading 8" w:uiPriority="9" w:qFormat="1"/>
-    <w:lsdException w:name="heading 9" w:uiPriority="9" w:qFormat="1"/>
-    <w:lsdException w:name="toc 1" w:uiPriority="39"/>
-    <w:lsdException w:name="toc 2" w:uiPriority="39"/>
-    <w:lsdException w:name="toc 3" w:uiPriority="39"/>
-    <w:lsdException w:name="toc 4" w:uiPriority="39"/>
-    <w:lsdException w:name="toc 5" w:uiPriority="39"/>
-    <w:lsdException w:name="toc 6" w:uiPriority="39"/>
-    <w:lsdException w:name="toc 7" w:uiPriority="39"/>
-    <w:lsdException w:name="toc 8" w:uiPriority="39"/>
-    <w:lsdException w:name="toc 9" w:uiPriority="39"/>
-    <w:lsdException w:name="caption" w:uiPriority="35" w:qFormat="1"/>
-    <w:lsdException w:name="Title" w:semiHidden="0" w:uiPriority="10" w:unhideWhenUsed="0" w:qFormat="1"/>
-    <w:lsdException w:name="Default Paragraph Font" w:uiPriority="1"/>
-    <w:lsdException w:name="Subtitle" w:semiHidden="0" w:uiPriority="11" w:unhideWhenUsed="0" w:qFormat="1"/>
-    <w:lsdException w:name="Strong" w:semiHidden="0" w:uiPriority="22" w:unhideWhenUsed="0" w:qFormat="1"/>
-    <w:lsdException w:name="Emphasis" w:semiHidden="0" w:uiPriority="20" w:unhideWhenUsed="0" w:qFormat="1"/>
-    <w:lsdException w:name="Table Grid" w:semiHidden="0" w:uiPriority="59" w:unhideWhenUsed="0"/>
-    <w:lsdException w:name="Placeholder Text" w:unhideWhenUsed="0"/>
-    <w:lsdException w:name="No Spacing" w:uiPriority="1" w:unhideWhenUsed="0" w:qFormat="1"/>
-    <w:lsdException w:name="Light Shading" w:semiHidden="0" w:uiPriority="60" w:unhideWhenUsed="0"/>
-    <w:lsdException w:name="Light List" w:semiHidden="0" w:uiPriority="61" w:unhideWhenUsed="0"/>
-    <w:lsdException w:name="Light Grid" w:semiHidden="0" w:uiPriority="62" w:unhideWhenUsed="0"/>
-    <w:lsdException w:name="Medium Shading 1" w:semiHidden="0" w:uiPriority="63" w:unhideWhenUsed="0"/>
-    <w:lsdException w:name="Medium Shading 2" w:semiHidden="0" w:uiPriority="64" w:unhideWhenUsed="0"/>
-    <w:lsdException w:name="Medium List 1" w:semiHidden="0" w:uiPriority="65" w:unhideWhenUsed="0"/>
-    <w:lsdException w:name="Medium List 2" w:semiHidden="0" w:uiPriority="66" w:unhideWhenUsed="0"/>
-    <w:lsdException w:name="Medium Grid 1" w:semiHidden="0" w:uiPriority="67" w:unhideWhenUsed="0"/>
-    <w:lsdException w:name="Medium Grid 2" w:semiHidden="0" w:uiPriority="68" w:unhideWhenUsed="0"/>
-    <w:lsdException w:name="Medium Grid 3" w:semiHidden="0" w:uiPriority="69" w:unhideWhenUsed="0"/>
-    <w:lsdException w:name="Dark List" w:semiHidden="0" w:uiPriority="70" w:unhideWhenUsed="0"/>
-    <w:lsdException w:name="Colorful Shading" w:semiHidden="0" w:uiPriority="71" w:unhideWhenUsed="0"/>
-    <w:lsdException w:name="Colorful List" w:semiHidden="0" w:uiPriority="72" w:unhideWhenUsed="0"/>
-    <w:lsdException w:name="Colorful Grid" w:semiHidden="0" w:uiPriority="73" w:unhideWhenUsed="0"/>
-    <w:lsdException w:name="Light Shading Accent 1" w:semiHidden="0" w:uiPriority="60" w:unhideWhenUsed="0"/>
-    <w:lsdException w:name="Light List Accent 1" w:semiHidden="0" w:uiPriority="61" w:unhideWhenUsed="0"/>
-    <w:lsdException w:name="Light Grid Accent 1" w:semiHidden="0" w:uiPriority="62" w:unhideWhenUsed="0"/>
-    <w:lsdException w:name="Medium Shading 1 Accent 1" w:semiHidden="0" w:uiPriority="63" w:unhideWhenUsed="0"/>
-    <w:lsdException w:name="Medium Shading 2 Accent 1" w:semiHidden="0" w:uiPriority="64" w:unhideWhenUsed="0"/>
-    <w:lsdException w:name="Medium List 1 Accent 1" w:semiHidden="0" w:uiPriority="65" w:unhideWhenUsed="0"/>
-    <w:lsdException w:name="Revision" w:unhideWhenUsed="0"/>
-    <w:lsdException w:name="List Paragraph" w:semiHidden="0" w:uiPriority="34" w:unhideWhenUsed="0" w:qFormat="1"/>
-    <w:lsdException w:name="Quote" w:semiHidden="0" w:uiPriority="29" w:unhideWhenUsed="0" w:qFormat="1"/>
-    <w:lsdException w:name="Intense Quote" w:semiHidden="0" w:uiPriority="30" w:unhideWhenUsed="0" w:qFormat="1"/>
-    <w:lsdException w:name="Medium List 2 Accent 1" w:semiHidden="0" w:uiPriority="66" w:unhideWhenUsed="0"/>
-    <w:lsdException w:name="Medium Grid 1 Accent 1" w:semiHidden="0" w:uiPriority="67" w:unhideWhenUsed="0"/>
-    <w:lsdException w:name="Medium Grid 2 Accent 1" w:semiHidden="0" w:uiPriority="68" w:unhideWhenUsed="0"/>
-    <w:lsdException w:name="Medium Grid 3 Accent 1" w:semiHidden="0" w:uiPriority="69" w:unhideWhenUsed="0"/>
-    <w:lsdException w:name="Dark List Accent 1" w:semiHidden="0" w:uiPriority="70" w:unhideWhenUsed="0"/>
-    <w:lsdException w:name="Colorful Shading Accent 1" w:semiHidden="0" w:uiPriority="71" w:unhideWhenUsed="0"/>
-    <w:lsdException w:name="Colorful List Accent 1" w:semiHidden="0" w:uiPriority="72" w:unhideWhenUsed="0"/>
-    <w:lsdException w:name="Colorful Grid Accent 1" w:semiHidden="0" w:uiPriority="73" w:unhideWhenUsed="0"/>
-    <w:lsdException w:name="Light Shading Accent 2" w:semiHidden="0" w:uiPriority="60" w:unhideWhenUsed="0"/>
-    <w:lsdException w:name="Light List Accent 2" w:semiHidden="0" w:uiPriority="61" w:unhideWhenUsed="0"/>
-    <w:lsdException w:name="Light Grid Accent 2" w:semiHidden="0" w:uiPriority="62" w:unhideWhenUsed="0"/>
-    <w:lsdException w:name="Medium Shading 1 Accent 2" w:semiHidden="0" w:uiPriority="63" w:unhideWhenUsed="0"/>
-    <w:lsdException w:name="Medium Shading 2 Accent 2" w:semiHidden="0" w:uiPriority="64" w:unhideWhenUsed="0"/>
-    <w:lsdException w:name="Medium List 1 Accent 2" w:semiHidden="0" w:uiPriority="65" w:unhideWhenUsed="0"/>
-    <w:lsdException w:name="Medium List 2 Accent 2" w:semiHidden="0" w:uiPriority="66" w:unhideWhenUsed="0"/>
-    <w:lsdException w:name="Medium Grid 1 Accent 2" w:semiHidden="0" w:uiPriority="67" w:unhideWhenUsed="0"/>
-    <w:lsdException w:name="Medium Grid 2 Accent 2" w:semiHidden="0" w:uiPriority="68" w:unhideWhenUsed="0"/>
-    <w:lsdException w:name="Medium Grid 3 Accent 2" w:semiHidden="0" w:uiPriority="69" w:unhideWhenUsed="0"/>
-    <w:lsdException w:name="Dark List Accent 2" w:semiHidden="0" w:uiPriority="70" w:unhideWhenUsed="0"/>
-    <w:lsdException w:name="Colorful Shading Accent 2" w:semiHidden="0" w:uiPriority="71" w:unhideWhenUsed="0"/>
-    <w:lsdException w:name="Colorful List Accent 2" w:semiHidden="0" w:uiPriority="72" w:unhideWhenUsed="0"/>
-    <w:lsdException w:name="Colorful Grid Accent 2" w:semiHidden="0" w:uiPriority="73" w:unhideWhenUsed="0"/>
-    <w:lsdException w:name="Light Shading Accent 3" w:semiHidden="0" w:uiPriority="60" w:unhideWhenUsed="0"/>
-    <w:lsdException w:name="Light List Accent 3" w:semiHidden="0" w:uiPriority="61" w:unhideWhenUsed="0"/>
-    <w:lsdException w:name="Light Grid Accent 3" w:semiHidden="0" w:uiPriority="62" w:unhideWhenUsed="0"/>
-    <w:lsdException w:name="Medium Shading 1 Accent 3" w:semiHidden="0" w:uiPriority="63" w:unhideWhenUsed="0"/>
-    <w:lsdException w:name="Medium Shading 2 Accent 3" w:semiHidden="0" w:uiPriority="64" w:unhideWhenUsed="0"/>
-    <w:lsdException w:name="Medium List 1 Accent 3" w:semiHidden="0" w:uiPriority="65" w:unhideWhenUsed="0"/>
-    <w:lsdException w:name="Medium List 2 Accent 3" w:semiHidden="0" w:uiPriority="66" w:unhideWhenUsed="0"/>
-    <w:lsdException w:name="Medium Grid 1 Accent 3" w:semiHidden="0" w:uiPriority="67" w:unhideWhenUsed="0"/>
-    <w:lsdException w:name="Medium Grid 2 Accent 3" w:semiHidden="0" w:uiPriority="68" w:unhideWhenUsed="0"/>
-    <w:lsdException w:name="Medium Grid 3 Accent 3" w:semiHidden="0" w:uiPriority="69" w:unhideWhenUsed="0"/>
-    <w:lsdException w:name="Dark List Accent 3" w:semiHidden="0" w:uiPriority="70" w:unhideWhenUsed="0"/>
-    <w:lsdException w:name="Colorful Shading Accent 3" w:semiHidden="0" w:uiPriority="71" w:unhideWhenUsed="0"/>
-    <w:lsdException w:name="Colorful List Accent 3" w:semiHidden="0" w:uiPriority="72" w:unhideWhenUsed="0"/>
-    <w:lsdException w:name="Colorful Grid Accent 3" w:semiHidden="0" w:uiPriority="73" w:unhideWhenUsed="0"/>
-    <w:lsdException w:name="Light Shading Accent 4" w:semiHidden="0" w:uiPriority="60" w:unhideWhenUsed="0"/>
-    <w:lsdException w:name="Light List Accent 4" w:semiHidden="0" w:uiPriority="61" w:unhideWhenUsed="0"/>
-    <w:lsdException w:name="Light Grid Accent 4" w:semiHidden="0" w:uiPriority="62" w:unhideWhenUsed="0"/>
-    <w:lsdException w:name="Medium Shading 1 Accent 4" w:semiHidden="0" w:uiPriority="63" w:unhideWhenUsed="0"/>
-    <w:lsdException w:name="Medium Shading 2 Accent 4" w:semiHidden="0" w:uiPriority="64" w:unhideWhenUsed="0"/>
-    <w:lsdException w:name="Medium List 1 Accent 4" w:semiHidden="0" w:uiPriority="65" w:unhideWhenUsed="0"/>
-    <w:lsdException w:name="Medium List 2 Accent 4" w:semiHidden="0" w:uiPriority="66" w:unhideWhenUsed="0"/>
-    <w:lsdException w:name="Medium Grid 1 Accent 4" w:semiHidden="0" w:uiPriority="67" w:unhideWhenUsed="0"/>
-    <w:lsdException w:name="Medium Grid 2 Accent 4" w:semiHidden="0" w:uiPriority="68" w:unhideWhenUsed="0"/>
-    <w:lsdException w:name="Medium Grid 3 Accent 4" w:semiHidden="0" w:uiPriority="69" w:unhideWhenUsed="0"/>
-    <w:lsdException w:name="Dark List Accent 4" w:semiHidden="0" w:uiPriority="70" w:unhideWhenUsed="0"/>
-    <w:lsdException w:name="Colorful Shading Accent 4" w:semiHidden="0" w:uiPriority="71" w:unhideWhenUsed="0"/>
-    <w:lsdException w:name="Colorful List Accent 4" w:semiHidden="0" w:uiPriority="72" w:unhideWhenUsed="0"/>
-    <w:lsdException w:name="Colorful Grid Accent 4" w:semiHidden="0" w:uiPriority="73" w:unhideWhenUsed="0"/>
-    <w:lsdException w:name="Light Shading Accent 5" w:semiHidden="0" w:uiPriority="60" w:unhideWhenUsed="0"/>
-    <w:lsdException w:name="Light List Accent 5" w:semiHidden="0" w:uiPriority="61" w:unhideWhenUsed="0"/>
-    <w:lsdException w:name="Light Grid Accent 5" w:semiHidden="0" w:uiPriority="62" w:unhideWhenUsed="0"/>
-    <w:lsdException w:name="Medium Shading 1 Accent 5" w:semiHidden="0" w:uiPriority="63" w:unhideWhenUsed="0"/>
-    <w:lsdException w:name="Medium Shading 2 Accent 5" w:semiHidden="0" w:uiPriority="64" w:unhideWhenUsed="0"/>
-    <w:lsdException w:name="Medium List 1 Accent 5" w:semiHidden="0" w:uiPriority="65" w:unhideWhenUsed="0"/>
-    <w:lsdException w:name="Medium List 2 Accent 5" w:semiHidden="0" w:uiPriority="66" w:unhideWhenUsed="0"/>
-    <w:lsdException w:name="Medium Grid 1 Accent 5" w:semiHidden="0" w:uiPriority="67" w:unhideWhenUsed="0"/>
-    <w:lsdException w:name="Medium Grid 2 Accent 5" w:semiHidden="0" w:uiPriority="68" w:unhideWhenUsed="0"/>
-    <w:lsdException w:name="Medium Grid 3 Accent 5" w:semiHidden="0" w:uiPriority="69" w:unhideWhenUsed="0"/>
-    <w:lsdException w:name="Dark List Accent 5" w:semiHidden="0" w:uiPriority="70" w:unhideWhenUsed="0"/>
-    <w:lsdException w:name="Colorful Shading Accent 5" w:semiHidden="0" w:uiPriority="71" w:unhideWhenUsed="0"/>
-    <w:lsdException w:name="Colorful List Accent 5" w:semiHidden="0" w:uiPriority="72" w:unhideWhenUsed="0"/>
-    <w:lsdException w:name="Colorful Grid Accent 5" w:semiHidden="0" w:uiPriority="73" w:unhideWhenUsed="0"/>
-    <w:lsdException w:name="Light Shading Accent 6" w:semiHidden="0" w:uiPriority="60" w:unhideWhenUsed="0"/>
-    <w:lsdException w:name="Light List Accent 6" w:semiHidden="0" w:uiPriority="61" w:unhideWhenUsed="0"/>
-    <w:lsdException w:name="Light Grid Accent 6" w:semiHidden="0" w:uiPriority="62" w:unhideWhenUsed="0"/>
-    <w:lsdException w:name="Medium Shading 1 Accent 6" w:semiHidden="0" w:uiPriority="63" w:unhideWhenUsed="0"/>
-    <w:lsdException w:name="Medium Shading 2 Accent 6" w:semiHidden="0" w:uiPriority="64" w:unhideWhenUsed="0"/>
-    <w:lsdException w:name="Medium List 1 Accent 6" w:semiHidden="0" w:uiPriority="65" w:unhideWhenUsed="0"/>
-    <w:lsdException w:name="Medium List 2 Accent 6" w:semiHidden="0" w:uiPriority="66" w:unhideWhenUsed="0"/>
-    <w:lsdException w:name="Medium Grid 1 Accent 6" w:semiHidden="0" w:uiPriority="67" w:unhideWhenUsed="0"/>
-    <w:lsdException w:name="Medium Grid 2 Accent 6" w:semiHidden="0" w:uiPriority="68" w:unhideWhenUsed="0"/>
-    <w:lsdException w:name="Medium Grid 3 Accent 6" w:semiHidden="0" w:uiPriority="69" w:unhideWhenUsed="0"/>
-    <w:lsdException w:name="Dark List Accent 6" w:semiHidden="0" w:uiPriority="70" w:unhideWhenUsed="0"/>
-    <w:lsdException w:name="Colorful Shading Accent 6" w:semiHidden="0" w:uiPriority="71" w:unhideWhenUsed="0"/>
-    <w:lsdException w:name="Colorful List Accent 6" w:semiHidden="0" w:uiPriority="72" w:unhideWhenUsed="0"/>
-    <w:lsdException w:name="Colorful Grid Accent 6" w:semiHidden="0" w:uiPriority="73" w:unhideWhenUsed="0"/>
-    <w:lsdException w:name="Subtle Emphasis" w:semiHidden="0" w:uiPriority="19" w:unhideWhenUsed="0" w:qFormat="1"/>
-    <w:lsdException w:name="Intense Emphasis" w:semiHidden="0" w:uiPriority="21" w:unhideWhenUsed="0" w:qFormat="1"/>
-    <w:lsdException w:name="Subtle Reference" w:semiHidden="0" w:uiPriority="31" w:unhideWhenUsed="0" w:qFormat="1"/>
-    <w:lsdException w:name="Intense Reference" w:semiHidden="0" w:uiPriority="32" w:unhideWhenUsed="0" w:qFormat="1"/>
-    <w:lsdException w:name="Book Title" w:semiHidden="0" w:uiPriority="33" w:unhideWhenUsed="0" w:qFormat="1"/>
-    <w:lsdException w:name="Bibliography" w:uiPriority="37"/>
-    <w:lsdException w:name="TOC Heading" w:uiPriority="39" w:qFormat="1"/>
+  <w:latentStyles w:defLockedState="0" w:defUIPriority="99" w:defSemiHidden="0" w:defUnhideWhenUsed="0" w:defQFormat="0" w:count="375">
+    <w:lsdException w:name="Normal" w:uiPriority="0" w:qFormat="1"/>
+    <w:lsdException w:name="heading 1" w:uiPriority="9" w:qFormat="1"/>
+    <w:lsdException w:name="heading 2" w:semiHidden="1" w:uiPriority="9" w:unhideWhenUsed="1" w:qFormat="1"/>
+    <w:lsdException w:name="heading 3" w:semiHidden="1" w:uiPriority="9" w:unhideWhenUsed="1" w:qFormat="1"/>
+    <w:lsdException w:name="heading 4" w:semiHidden="1" w:uiPriority="9" w:unhideWhenUsed="1" w:qFormat="1"/>
+    <w:lsdException w:name="heading 5" w:semiHidden="1" w:uiPriority="9" w:unhideWhenUsed="1" w:qFormat="1"/>
+    <w:lsdException w:name="heading 6" w:semiHidden="1" w:uiPriority="9" w:unhideWhenUsed="1" w:qFormat="1"/>
+    <w:lsdException w:name="heading 7" w:semiHidden="1" w:uiPriority="9" w:unhideWhenUsed="1" w:qFormat="1"/>
+    <w:lsdException w:name="heading 8" w:semiHidden="1" w:uiPriority="9" w:unhideWhenUsed="1" w:qFormat="1"/>
+    <w:lsdException w:name="heading 9" w:semiHidden="1" w:uiPriority="9" w:unhideWhenUsed="1" w:qFormat="1"/>
+    <w:lsdException w:name="index 1" w:semiHidden="1" w:unhideWhenUsed="1"/>
+    <w:lsdException w:name="index 2" w:semiHidden="1" w:unhideWhenUsed="1"/>
+    <w:lsdException w:name="index 3" w:semiHidden="1" w:unhideWhenUsed="1"/>
+    <w:lsdException w:name="index 4" w:semiHidden="1" w:unhideWhenUsed="1"/>
+    <w:lsdException w:name="index 5" w:semiHidden="1" w:unhideWhenUsed="1"/>
+    <w:lsdException w:name="index 6" w:semiHidden="1" w:unhideWhenUsed="1"/>
+    <w:lsdException w:name="index 7" w:semiHidden="1" w:unhideWhenUsed="1"/>
+    <w:lsdException w:name="index 8" w:semiHidden="1" w:unhideWhenUsed="1"/>
+    <w:lsdException w:name="index 9" w:semiHidden="1" w:unhideWhenUsed="1"/>
+    <w:lsdException w:name="toc 1" w:semiHidden="1" w:uiPriority="39" w:unhideWhenUsed="1"/>
+    <w:lsdException w:name="toc 2" w:semiHidden="1" w:uiPriority="39" w:unhideWhenUsed="1"/>
+    <w:lsdException w:name="toc 3" w:semiHidden="1" w:uiPriority="39" w:unhideWhenUsed="1"/>
+    <w:lsdException w:name="toc 4" w:semiHidden="1" w:uiPriority="39" w:unhideWhenUsed="1"/>
+    <w:lsdException w:name="toc 5" w:semiHidden="1" w:uiPriority="39" w:unhideWhenUsed="1"/>
+    <w:lsdException w:name="toc 6" w:semiHidden="1" w:uiPriority="39" w:unhideWhenUsed="1"/>
+    <w:lsdException w:name="toc 7" w:semiHidden="1" w:uiPriority="39" w:unhideWhenUsed="1"/>
+    <w:lsdException w:name="toc 8" w:semiHidden="1" w:uiPriority="39" w:unhideWhenUsed="1"/>
+    <w:lsdException w:name="toc 9" w:semiHidden="1" w:uiPriority="39" w:unhideWhenUsed="1"/>
+    <w:lsdException w:name="Normal Indent" w:semiHidden="1" w:unhideWhenUsed="1"/>
+    <w:lsdException w:name="footnote text" w:semiHidden="1" w:unhideWhenUsed="1"/>
+    <w:lsdException w:name="annotation text" w:semiHidden="1" w:unhideWhenUsed="1"/>
+    <w:lsdException w:name="header" w:semiHidden="1" w:unhideWhenUsed="1"/>
+    <w:lsdException w:name="footer" w:semiHidden="1" w:unhideWhenUsed="1"/>
+    <w:lsdException w:name="index heading" w:semiHidden="1" w:unhideWhenUsed="1"/>
+    <w:lsdException w:name="caption" w:semiHidden="1" w:uiPriority="35" w:unhideWhenUsed="1" w:qFormat="1"/>
+    <w:lsdException w:name="table of figures" w:semiHidden="1" w:unhideWhenUsed="1"/>
+    <w:lsdException w:name="envelope address" w:semiHidden="1" w:unhideWhenUsed="1"/>
+    <w:lsdException w:name="envelope return" w:semiHidden="1" w:unhideWhenUsed="1"/>
+    <w:lsdException w:name="footnote reference" w:semiHidden="1" w:unhideWhenUsed="1"/>
+    <w:lsdException w:name="annotation reference" w:semiHidden="1" w:unhideWhenUsed="1"/>
+    <w:lsdException w:name="line number" w:semiHidden="1" w:unhideWhenUsed="1"/>
+    <w:lsdException w:name="page number" w:semiHidden="1" w:unhideWhenUsed="1"/>
+    <w:lsdException w:name="endnote reference" w:semiHidden="1" w:unhideWhenUsed="1"/>
+    <w:lsdException w:name="endnote text" w:semiHidden="1" w:unhideWhenUsed="1"/>
+    <w:lsdException w:name="table of authorities" w:semiHidden="1" w:unhideWhenUsed="1"/>
+    <w:lsdException w:name="macro" w:semiHidden="1" w:unhideWhenUsed="1"/>
+    <w:lsdException w:name="toa heading" w:semiHidden="1" w:unhideWhenUsed="1"/>
+    <w:lsdException w:name="List" w:semiHidden="1" w:unhideWhenUsed="1"/>
+    <w:lsdException w:name="List Bullet" w:semiHidden="1" w:unhideWhenUsed="1"/>
+    <w:lsdException w:name="List Number" w:semiHidden="1" w:unhideWhenUsed="1"/>
+    <w:lsdException w:name="List 2" w:semiHidden="1" w:unhideWhenUsed="1"/>
+    <w:lsdException w:name="List 3" w:semiHidden="1" w:unhideWhenUsed="1"/>
+    <w:lsdException w:name="List 4" w:semiHidden="1" w:unhideWhenUsed="1"/>
+    <w:lsdException w:name="List 5" w:semiHidden="1" w:unhideWhenUsed="1"/>
+    <w:lsdException w:name="List Bullet 2" w:semiHidden="1" w:unhideWhenUsed="1"/>
+    <w:lsdException w:name="List Bullet 3" w:semiHidden="1" w:unhideWhenUsed="1"/>
+    <w:lsdException w:name="List Bullet 4" w:semiHidden="1" w:unhideWhenUsed="1"/>
+    <w:lsdException w:name="List Bullet 5" w:semiHidden="1" w:unhideWhenUsed="1"/>
+    <w:lsdException w:name="List Number 2" w:semiHidden="1" w:unhideWhenUsed="1"/>
+    <w:lsdException w:name="List Number 3" w:semiHidden="1" w:unhideWhenUsed="1"/>
+    <w:lsdException w:name="List Number 4" w:semiHidden="1" w:unhideWhenUsed="1"/>
+    <w:lsdException w:name="List Number 5" w:semiHidden="1" w:unhideWhenUsed="1"/>
+    <w:lsdException w:name="Title" w:uiPriority="10" w:qFormat="1"/>
+    <w:lsdException w:name="Closing" w:semiHidden="1" w:unhideWhenUsed="1"/>
+    <w:lsdException w:name="Signature" w:semiHidden="1" w:unhideWhenUsed="1"/>
+    <w:lsdException w:name="Default Paragraph Font" w:semiHidden="1" w:uiPriority="1" w:unhideWhenUsed="1"/>
+    <w:lsdException w:name="Body Text" w:semiHidden="1" w:unhideWhenUsed="1"/>
+    <w:lsdException w:name="Body Text Indent" w:semiHidden="1" w:unhideWhenUsed="1"/>
+    <w:lsdException w:name="List Continue" w:semiHidden="1" w:unhideWhenUsed="1"/>
+    <w:lsdException w:name="List Continue 2" w:semiHidden="1" w:unhideWhenUsed="1"/>
+    <w:lsdException w:name="List Continue 3" w:semiHidden="1" w:unhideWhenUsed="1"/>
+    <w:lsdException w:name="List Continue 4" w:semiHidden="1" w:unhideWhenUsed="1"/>
+    <w:lsdException w:name="List Continue 5" w:semiHidden="1" w:unhideWhenUsed="1"/>
+    <w:lsdException w:name="Message Header" w:semiHidden="1" w:unhideWhenUsed="1"/>
+    <w:lsdException w:name="Subtitle" w:uiPriority="11" w:qFormat="1"/>
+    <w:lsdException w:name="Salutation" w:semiHidden="1" w:unhideWhenUsed="1"/>
+    <w:lsdException w:name="Date" w:semiHidden="1" w:unhideWhenUsed="1"/>
+    <w:lsdException w:name="Body Text First Indent" w:semiHidden="1" w:unhideWhenUsed="1"/>
+    <w:lsdException w:name="Body Text First Indent 2" w:semiHidden="1" w:unhideWhenUsed="1"/>
+    <w:lsdException w:name="Note Heading" w:semiHidden="1" w:unhideWhenUsed="1"/>
+    <w:lsdException w:name="Body Text 2" w:semiHidden="1" w:unhideWhenUsed="1"/>
+    <w:lsdException w:name="Body Text 3" w:semiHidden="1" w:unhideWhenUsed="1"/>
+    <w:lsdException w:name="Body Text Indent 2" w:semiHidden="1" w:unhideWhenUsed="1"/>
+    <w:lsdException w:name="Body Text Indent 3" w:semiHidden="1" w:unhideWhenUsed="1"/>
+    <w:lsdException w:name="Block Text" w:semiHidden="1" w:unhideWhenUsed="1"/>
+    <w:lsdException w:name="Hyperlink" w:semiHidden="1" w:unhideWhenUsed="1"/>
+    <w:lsdException w:name="FollowedHyperlink" w:semiHidden="1" w:unhideWhenUsed="1"/>
+    <w:lsdException w:name="Strong" w:uiPriority="22" w:qFormat="1"/>
+    <w:lsdException w:name="Emphasis" w:uiPriority="20" w:qFormat="1"/>
+    <w:lsdException w:name="Document Map" w:semiHidden="1" w:unhideWhenUsed="1"/>
+    <w:lsdException w:name="Plain Text" w:semiHidden="1" w:unhideWhenUsed="1"/>
+    <w:lsdException w:name="E-mail Signature" w:semiHidden="1" w:unhideWhenUsed="1"/>
+    <w:lsdException w:name="HTML Top of Form" w:semiHidden="1" w:unhideWhenUsed="1"/>
+    <w:lsdException w:name="HTML Bottom of Form" w:semiHidden="1" w:unhideWhenUsed="1"/>
+    <w:lsdException w:name="Normal (Web)" w:semiHidden="1" w:unhideWhenUsed="1"/>
+    <w:lsdException w:name="HTML Acronym" w:semiHidden="1" w:unhideWhenUsed="1"/>
+    <w:lsdException w:name="HTML Address" w:semiHidden="1" w:unhideWhenUsed="1"/>
+    <w:lsdException w:name="HTML Cite" w:semiHidden="1" w:unhideWhenUsed="1"/>
+    <w:lsdException w:name="HTML Code" w:semiHidden="1" w:unhideWhenUsed="1"/>
+    <w:lsdException w:name="HTML Definition" w:semiHidden="1" w:unhideWhenUsed="1"/>
+    <w:lsdException w:name="HTML Keyboard" w:semiHidden="1" w:unhideWhenUsed="1"/>
+    <w:lsdException w:name="HTML Preformatted" w:semiHidden="1" w:unhideWhenUsed="1"/>
+    <w:lsdException w:name="HTML Sample" w:semiHidden="1" w:unhideWhenUsed="1"/>
+    <w:lsdException w:name="HTML Typewriter" w:semiHidden="1" w:unhideWhenUsed="1"/>
+    <w:lsdException w:name="HTML Variable" w:semiHidden="1" w:unhideWhenUsed="1"/>
+    <w:lsdException w:name="Normal Table" w:semiHidden="1" w:unhideWhenUsed="1"/>
+    <w:lsdException w:name="annotation subject" w:semiHidden="1" w:unhideWhenUsed="1"/>
+    <w:lsdException w:name="No List" w:semiHidden="1" w:unhideWhenUsed="1"/>
+    <w:lsdException w:name="Outline List 1" w:semiHidden="1" w:unhideWhenUsed="1"/>
+    <w:lsdException w:name="Outline List 2" w:semiHidden="1" w:unhideWhenUsed="1"/>
+    <w:lsdException w:name="Outline List 3" w:semiHidden="1" w:unhideWhenUsed="1"/>
+    <w:lsdException w:name="Table Simple 1" w:semiHidden="1" w:unhideWhenUsed="1"/>
+    <w:lsdException w:name="Table Simple 2" w:semiHidden="1" w:unhideWhenUsed="1"/>
+    <w:lsdException w:name="Table Simple 3" w:semiHidden="1" w:unhideWhenUsed="1"/>
+    <w:lsdException w:name="Table Classic 1" w:semiHidden="1" w:unhideWhenUsed="1"/>
+    <w:lsdException w:name="Table Classic 2" w:semiHidden="1" w:unhideWhenUsed="1"/>
+    <w:lsdException w:name="Table Classic 3" w:semiHidden="1" w:unhideWhenUsed="1"/>
+    <w:lsdException w:name="Table Classic 4" w:semiHidden="1" w:unhideWhenUsed="1"/>
+    <w:lsdException w:name="Table Colorful 1" w:semiHidden="1" w:unhideWhenUsed="1"/>
+    <w:lsdException w:name="Table Colorful 2" w:semiHidden="1" w:unhideWhenUsed="1"/>
+    <w:lsdException w:name="Table Colorful 3" w:semiHidden="1" w:unhideWhenUsed="1"/>
+    <w:lsdException w:name="Table Columns 1" w:semiHidden="1" w:unhideWhenUsed="1"/>
+    <w:lsdException w:name="Table Columns 2" w:semiHidden="1" w:unhideWhenUsed="1"/>
+    <w:lsdException w:name="Table Columns 3" w:semiHidden="1" w:unhideWhenUsed="1"/>
+    <w:lsdException w:name="Table Columns 4" w:semiHidden="1" w:unhideWhenUsed="1"/>
+    <w:lsdException w:name="Table Columns 5" w:semiHidden="1" w:unhideWhenUsed="1"/>
+    <w:lsdException w:name="Table Grid 1" w:semiHidden="1" w:unhideWhenUsed="1"/>
+    <w:lsdException w:name="Table Grid 2" w:semiHidden="1" w:unhideWhenUsed="1"/>
+    <w:lsdException w:name="Table Grid 3" w:semiHidden="1" w:unhideWhenUsed="1"/>
+    <w:lsdException w:name="Table Grid 4" w:semiHidden="1" w:unhideWhenUsed="1"/>
+    <w:lsdException w:name="Table Grid 5" w:semiHidden="1" w:unhideWhenUsed="1"/>
+    <w:lsdException w:name="Table Grid 6" w:semiHidden="1" w:unhideWhenUsed="1"/>
+    <w:lsdException w:name="Table Grid 7" w:semiHidden="1" w:unhideWhenUsed="1"/>
+    <w:lsdException w:name="Table Grid 8" w:semiHidden="1" w:unhideWhenUsed="1"/>
+    <w:lsdException w:name="Table List 1" w:semiHidden="1" w:unhideWhenUsed="1"/>
+    <w:lsdException w:name="Table List 2" w:semiHidden="1" w:unhideWhenUsed="1"/>
+    <w:lsdException w:name="Table List 3" w:semiHidden="1" w:unhideWhenUsed="1"/>
+    <w:lsdException w:name="Table List 4" w:semiHidden="1" w:unhideWhenUsed="1"/>
+    <w:lsdException w:name="Table List 5" w:semiHidden="1" w:unhideWhenUsed="1"/>
+    <w:lsdException w:name="Table List 6" w:semiHidden="1" w:unhideWhenUsed="1"/>
+    <w:lsdException w:name="Table List 7" w:semiHidden="1" w:unhideWhenUsed="1"/>
+    <w:lsdException w:name="Table List 8" w:semiHidden="1" w:unhideWhenUsed="1"/>
+    <w:lsdException w:name="Table 3D effects 1" w:semiHidden="1" w:unhideWhenUsed="1"/>
+    <w:lsdException w:name="Table 3D effects 2" w:semiHidden="1" w:unhideWhenUsed="1"/>
+    <w:lsdException w:name="Table 3D effects 3" w:semiHidden="1" w:unhideWhenUsed="1"/>
+    <w:lsdException w:name="Table Contemporary" w:semiHidden="1" w:unhideWhenUsed="1"/>
+    <w:lsdException w:name="Table Elegant" w:semiHidden="1" w:unhideWhenUsed="1"/>
+    <w:lsdException w:name="Table Professional" w:semiHidden="1" w:unhideWhenUsed="1"/>
+    <w:lsdException w:name="Table Subtle 1" w:semiHidden="1" w:unhideWhenUsed="1"/>
+    <w:lsdException w:name="Table Subtle 2" w:semiHidden="1" w:unhideWhenUsed="1"/>
+    <w:lsdException w:name="Table Web 1" w:semiHidden="1" w:unhideWhenUsed="1"/>
+    <w:lsdException w:name="Table Web 2" w:semiHidden="1" w:unhideWhenUsed="1"/>
+    <w:lsdException w:name="Table Web 3" w:semiHidden="1" w:unhideWhenUsed="1"/>
+    <w:lsdException w:name="Balloon Text" w:semiHidden="1" w:unhideWhenUsed="1"/>
+    <w:lsdException w:name="Table Grid" w:uiPriority="59"/>
+    <w:lsdException w:name="Table Theme" w:semiHidden="1" w:unhideWhenUsed="1"/>
+    <w:lsdException w:name="Placeholder Text" w:semiHidden="1"/>
+    <w:lsdException w:name="No Spacing" w:uiPriority="1" w:qFormat="1"/>
+    <w:lsdException w:name="Light Shading" w:uiPriority="60"/>
+    <w:lsdException w:name="Light List" w:uiPriority="61"/>
+    <w:lsdException w:name="Light Grid" w:uiPriority="62"/>
+    <w:lsdException w:name="Medium Shading 1" w:uiPriority="63"/>
+    <w:lsdException w:name="Medium Shading 2" w:uiPriority="64"/>
+    <w:lsdException w:name="Medium List 1" w:uiPriority="65"/>
+    <w:lsdException w:name="Medium List 2" w:uiPriority="66"/>
+    <w:lsdException w:name="Medium Grid 1" w:uiPriority="67"/>
+    <w:lsdException w:name="Medium Grid 2" w:uiPriority="68"/>
+    <w:lsdException w:name="Medium Grid 3" w:uiPriority="69"/>
+    <w:lsdException w:name="Dark List" w:uiPriority="70"/>
+    <w:lsdException w:name="Colorful Shading" w:uiPriority="71"/>
+    <w:lsdException w:name="Colorful List" w:uiPriority="72"/>
+    <w:lsdException w:name="Colorful Grid" w:uiPriority="73"/>
+    <w:lsdException w:name="Light Shading Accent 1" w:uiPriority="60"/>
+    <w:lsdException w:name="Light List Accent 1" w:uiPriority="61"/>
+    <w:lsdException w:name="Light Grid Accent 1" w:uiPriority="62"/>
+    <w:lsdException w:name="Medium Shading 1 Accent 1" w:uiPriority="63"/>
+    <w:lsdException w:name="Medium Shading 2 Accent 1" w:uiPriority="64"/>
+    <w:lsdException w:name="Medium List 1 Accent 1" w:uiPriority="65"/>
+    <w:lsdException w:name="Revision" w:semiHidden="1"/>
+    <w:lsdException w:name="List Paragraph" w:uiPriority="34" w:qFormat="1"/>
+    <w:lsdException w:name="Quote" w:uiPriority="29" w:qFormat="1"/>
+    <w:lsdException w:name="Intense Quote" w:uiPriority="30" w:qFormat="1"/>
+    <w:lsdException w:name="Medium List 2 Accent 1" w:uiPriority="66"/>
+    <w:lsdException w:name="Medium Grid 1 Accent 1" w:uiPriority="67"/>
+    <w:lsdException w:name="Medium Grid 2 Accent 1" w:uiPriority="68"/>
+    <w:lsdException w:name="Medium Grid 3 Accent 1" w:uiPriority="69"/>
+    <w:lsdException w:name="Dark List Accent 1" w:uiPriority="70"/>
+    <w:lsdException w:name="Colorful Shading Accent 1" w:uiPriority="71"/>
+    <w:lsdException w:name="Colorful List Accent 1" w:uiPriority="72"/>
+    <w:lsdException w:name="Colorful Grid Accent 1" w:uiPriority="73"/>
+    <w:lsdException w:name="Light Shading Accent 2" w:uiPriority="60"/>
+    <w:lsdException w:name="Light List Accent 2" w:uiPriority="61"/>
+    <w:lsdException w:name="Light Grid Accent 2" w:uiPriority="62"/>
+    <w:lsdException w:name="Medium Shading 1 Accent 2" w:uiPriority="63"/>
+    <w:lsdException w:name="Medium Shading 2 Accent 2" w:uiPriority="64"/>
+    <w:lsdException w:name="Medium List 1 Accent 2" w:uiPriority="65"/>
+    <w:lsdException w:name="Medium List 2 Accent 2" w:uiPriority="66"/>
+    <w:lsdException w:name="Medium Grid 1 Accent 2" w:uiPriority="67"/>
+    <w:lsdException w:name="Medium Grid 2 Accent 2" w:uiPriority="68"/>
+    <w:lsdException w:name="Medium Grid 3 Accent 2" w:uiPriority="69"/>
+    <w:lsdException w:name="Dark List Accent 2" w:uiPriority="70"/>
+    <w:lsdException w:name="Colorful Shading Accent 2" w:uiPriority="71"/>
+    <w:lsdException w:name="Colorful List Accent 2" w:uiPriority="72"/>
+    <w:lsdException w:name="Colorful Grid Accent 2" w:uiPriority="73"/>
+    <w:lsdException w:name="Light Shading Accent 3" w:uiPriority="60"/>
+    <w:lsdException w:name="Light List Accent 3" w:uiPriority="61"/>
+    <w:lsdException w:name="Light Grid Accent 3" w:uiPriority="62"/>
+    <w:lsdException w:name="Medium Shading 1 Accent 3" w:uiPriority="63"/>
+    <w:lsdException w:name="Medium Shading 2 Accent 3" w:uiPriority="64"/>
+    <w:lsdException w:name="Medium List 1 Accent 3" w:uiPriority="65"/>
+    <w:lsdException w:name="Medium List 2 Accent 3" w:uiPriority="66"/>
+    <w:lsdException w:name="Medium Grid 1 Accent 3" w:uiPriority="67"/>
+    <w:lsdException w:name="Medium Grid 2 Accent 3" w:uiPriority="68"/>
+    <w:lsdException w:name="Medium Grid 3 Accent 3" w:uiPriority="69"/>
+    <w:lsdException w:name="Dark List Accent 3" w:uiPriority="70"/>
+    <w:lsdException w:name="Colorful Shading Accent 3" w:uiPriority="71"/>
+    <w:lsdException w:name="Colorful List Accent 3" w:uiPriority="72"/>
+    <w:lsdException w:name="Colorful Grid Accent 3" w:uiPriority="73"/>
+    <w:lsdException w:name="Light Shading Accent 4" w:uiPriority="60"/>
+    <w:lsdException w:name="Light List Accent 4" w:uiPriority="61"/>
+    <w:lsdException w:name="Light Grid Accent 4" w:uiPriority="62"/>
+    <w:lsdException w:name="Medium Shading 1 Accent 4" w:uiPriority="63"/>
+    <w:lsdException w:name="Medium Shading 2 Accent 4" w:uiPriority="64"/>
+    <w:lsdException w:name="Medium List 1 Accent 4" w:uiPriority="65"/>
+    <w:lsdException w:name="Medium List 2 Accent 4" w:uiPriority="66"/>
+    <w:lsdException w:name="Medium Grid 1 Accent 4" w:uiPriority="67"/>
+    <w:lsdException w:name="Medium Grid 2 Accent 4" w:uiPriority="68"/>
+    <w:lsdException w:name="Medium Grid 3 Accent 4" w:uiPriority="69"/>
+    <w:lsdException w:name="Dark List Accent 4" w:uiPriority="70"/>
+    <w:lsdException w:name="Colorful Shading Accent 4" w:uiPriority="71"/>
+    <w:lsdException w:name="Colorful List Accent 4" w:uiPriority="72"/>
+    <w:lsdException w:name="Colorful Grid Accent 4" w:uiPriority="73"/>
+    <w:lsdException w:name="Light Shading Accent 5" w:uiPriority="60"/>
+    <w:lsdException w:name="Light List Accent 5" w:uiPriority="61"/>
+    <w:lsdException w:name="Light Grid Accent 5" w:uiPriority="62"/>
+    <w:lsdException w:name="Medium Shading 1 Accent 5" w:uiPriority="63"/>
+    <w:lsdException w:name="Medium Shading 2 Accent 5" w:uiPriority="64"/>
+    <w:lsdException w:name="Medium List 1 Accent 5" w:uiPriority="65"/>
+    <w:lsdException w:name="Medium List 2 Accent 5" w:uiPriority="66"/>
+    <w:lsdException w:name="Medium Grid 1 Accent 5" w:uiPriority="67"/>
+    <w:lsdException w:name="Medium Grid 2 Accent 5" w:uiPriority="68"/>
+    <w:lsdException w:name="Medium Grid 3 Accent 5" w:uiPriority="69"/>
+    <w:lsdException w:name="Dark List Accent 5" w:uiPriority="70"/>
+    <w:lsdException w:name="Colorful Shading Accent 5" w:uiPriority="71"/>
+    <w:lsdException w:name="Colorful List Accent 5" w:uiPriority="72"/>
+    <w:lsdException w:name="Colorful Grid Accent 5" w:uiPriority="73"/>
+    <w:lsdException w:name="Light Shading Accent 6" w:uiPriority="60"/>
+    <w:lsdException w:name="Light List Accent 6" w:uiPriority="61"/>
+    <w:lsdException w:name="Light Grid Accent 6" w:uiPriority="62"/>
+    <w:lsdException w:name="Medium Shading 1 Accent 6" w:uiPriority="63"/>
+    <w:lsdException w:name="Medium Shading 2 Accent 6" w:uiPriority="64"/>
+    <w:lsdException w:name="Medium List 1 Accent 6" w:uiPriority="65"/>
+    <w:lsdException w:name="Medium List 2 Accent 6" w:uiPriority="66"/>
+    <w:lsdException w:name="Medium Grid 1 Accent 6" w:uiPriority="67"/>
+    <w:lsdException w:name="Medium Grid 2 Accent 6" w:uiPriority="68"/>
+    <w:lsdException w:name="Medium Grid 3 Accent 6" w:uiPriority="69"/>
+    <w:lsdException w:name="Dark List Accent 6" w:uiPriority="70"/>
+    <w:lsdException w:name="Colorful Shading Accent 6" w:uiPriority="71"/>
+    <w:lsdException w:name="Colorful List Accent 6" w:uiPriority="72"/>
+    <w:lsdException w:name="Colorful Grid Accent 6" w:uiPriority="73"/>
+    <w:lsdException w:name="Subtle Emphasis" w:uiPriority="19" w:qFormat="1"/>
+    <w:lsdException w:name="Intense Emphasis" w:uiPriority="21" w:qFormat="1"/>
+    <w:lsdException w:name="Subtle Reference" w:uiPriority="31" w:qFormat="1"/>
+    <w:lsdException w:name="Intense Reference" w:uiPriority="32" w:qFormat="1"/>
+    <w:lsdException w:name="Book Title" w:uiPriority="33" w:qFormat="1"/>
+    <w:lsdException w:name="Bibliography" w:semiHidden="1" w:uiPriority="37" w:unhideWhenUsed="1"/>
+    <w:lsdException w:name="TOC Heading" w:semiHidden="1" w:uiPriority="39" w:unhideWhenUsed="1" w:qFormat="1"/>
+    <w:lsdException w:name="Grid Table Light" w:semiHidden="1" w:unhideWhenUsed="1"/>
+    <w:lsdException w:name="Grid Table 1 Light" w:semiHidden="1" w:unhideWhenUsed="1"/>
+    <w:lsdException w:name="Grid Table 2" w:semiHidden="1" w:unhideWhenUsed="1"/>
+    <w:lsdException w:name="Grid Table 3" w:semiHidden="1" w:unhideWhenUsed="1"/>
+    <w:lsdException w:name="Grid Table 4" w:uiPriority="49"/>
+    <w:lsdException w:name="Grid Table 5 Dark" w:uiPriority="50"/>
+    <w:lsdException w:name="Grid Table 6 Colorful" w:uiPriority="51"/>
+    <w:lsdException w:name="Grid Table 7 Colorful" w:uiPriority="52"/>
+    <w:lsdException w:name="Grid Table 1 Light Accent 1" w:uiPriority="46"/>
+    <w:lsdException w:name="Grid Table 2 Accent 1" w:uiPriority="47"/>
+    <w:lsdException w:name="Grid Table 3 Accent 1" w:uiPriority="48"/>
+    <w:lsdException w:name="Grid Table 4 Accent 1" w:uiPriority="49"/>
+    <w:lsdException w:name="Grid Table 5 Dark Accent 1" w:uiPriority="50"/>
+    <w:lsdException w:name="Grid Table 6 Colorful Accent 1" w:uiPriority="51"/>
+    <w:lsdException w:name="Grid Table 7 Colorful Accent 1" w:uiPriority="52"/>
+    <w:lsdException w:name="Grid Table 1 Light Accent 2" w:uiPriority="46"/>
+    <w:lsdException w:name="Grid Table 2 Accent 2" w:uiPriority="47"/>
+    <w:lsdException w:name="Grid Table 3 Accent 2" w:uiPriority="48"/>
+    <w:lsdException w:name="Grid Table 4 Accent 2" w:uiPriority="49"/>
+    <w:lsdException w:name="Grid Table 5 Dark Accent 2" w:uiPriority="50"/>
+    <w:lsdException w:name="Grid Table 6 Colorful Accent 2" w:uiPriority="51"/>
+    <w:lsdException w:name="Grid Table 7 Colorful Accent 2" w:uiPriority="52"/>
+    <w:lsdException w:name="Grid Table 1 Light Accent 3" w:uiPriority="46"/>
+    <w:lsdException w:name="Grid Table 2 Accent 3" w:uiPriority="47"/>
+    <w:lsdException w:name="Grid Table 3 Accent 3" w:uiPriority="48"/>
+    <w:lsdException w:name="Grid Table 4 Accent 3" w:uiPriority="49"/>
+    <w:lsdException w:name="Grid Table 5 Dark Accent 3" w:uiPriority="50"/>
+    <w:lsdException w:name="Grid Table 6 Colorful Accent 3" w:uiPriority="51"/>
+    <w:lsdException w:name="Grid Table 7 Colorful Accent 3" w:uiPriority="52"/>
+    <w:lsdException w:name="Grid Table 1 Light Accent 4" w:uiPriority="46"/>
+    <w:lsdException w:name="Grid Table 2 Accent 4" w:uiPriority="47"/>
+    <w:lsdException w:name="Grid Table 3 Accent 4" w:uiPriority="48"/>
+    <w:lsdException w:name="Grid Table 4 Accent 4" w:uiPriority="49"/>
+    <w:lsdException w:name="Grid Table 5 Dark Accent 4" w:uiPriority="50"/>
+    <w:lsdException w:name="Grid Table 6 Colorful Accent 4" w:uiPriority="51"/>
+    <w:lsdException w:name="Grid Table 7 Colorful Accent 4" w:uiPriority="52"/>
+    <w:lsdException w:name="Grid Table 1 Light Accent 5" w:uiPriority="46"/>
+    <w:lsdException w:name="Grid Table 2 Accent 5" w:uiPriority="47"/>
+    <w:lsdException w:name="Grid Table 3 Accent 5" w:uiPriority="48"/>
+    <w:lsdException w:name="Grid Table 4 Accent 5" w:uiPriority="49"/>
+    <w:lsdException w:name="Grid Table 5 Dark Accent 5" w:uiPriority="50"/>
+    <w:lsdException w:name="Grid Table 6 Colorful Accent 5" w:uiPriority="51"/>
+    <w:lsdException w:name="Grid Table 7 Colorful Accent 5" w:uiPriority="52"/>
+    <w:lsdException w:name="Grid Table 1 Light Accent 6" w:uiPriority="46"/>
+    <w:lsdException w:name="Grid Table 2 Accent 6" w:uiPriority="47"/>
+    <w:lsdException w:name="Grid Table 3 Accent 6" w:uiPriority="48"/>
+    <w:lsdException w:name="Grid Table 4 Accent 6" w:uiPriority="49"/>
+    <w:lsdException w:name="Grid Table 5 Dark Accent 6" w:uiPriority="50"/>
+    <w:lsdException w:name="Grid Table 6 Colorful Accent 6" w:uiPriority="51"/>
+    <w:lsdException w:name="Grid Table 7 Colorful Accent 6" w:uiPriority="52"/>
+    <w:lsdException w:name="List Table 1 Light" w:uiPriority="46"/>
+    <w:lsdException w:name="List Table 2" w:uiPriority="47"/>
+    <w:lsdException w:name="List Table 3" w:uiPriority="48"/>
+    <w:lsdException w:name="List Table 4" w:uiPriority="49"/>
+    <w:lsdException w:name="List Table 5 Dark" w:uiPriority="50"/>
+    <w:lsdException w:name="List Table 6 Colorful" w:uiPriority="51"/>
+    <w:lsdException w:name="List Table 7 Colorful" w:uiPriority="52"/>
+    <w:lsdException w:name="List Table 1 Light Accent 1" w:uiPriority="46"/>
+    <w:lsdException w:name="List Table 2 Accent 1" w:uiPriority="47"/>
+    <w:lsdException w:name="List Table 3 Accent 1" w:uiPriority="48"/>
+    <w:lsdException w:name="List Table 4 Accent 1" w:uiPriority="49"/>
+    <w:lsdException w:name="List Table 5 Dark Accent 1" w:uiPriority="50"/>
+    <w:lsdException w:name="List Table 6 Colorful Accent 1" w:uiPriority="51"/>
+    <w:lsdException w:name="List Table 7 Colorful Accent 1" w:uiPriority="52"/>
+    <w:lsdException w:name="List Table 1 Light Accent 2" w:uiPriority="46"/>
+    <w:lsdException w:name="List Table 2 Accent 2" w:uiPriority="47"/>
+    <w:lsdException w:name="List Table 3 Accent 2" w:uiPriority="48"/>
+    <w:lsdException w:name="List Table 4 Accent 2" w:uiPriority="49"/>
+    <w:lsdException w:name="List Table 5 Dark Accent 2" w:uiPriority="50"/>
+    <w:lsdException w:name="List Table 6 Colorful Accent 2" w:uiPriority="51"/>
+    <w:lsdException w:name="List Table 7 Colorful Accent 2" w:uiPriority="52"/>
+    <w:lsdException w:name="List Table 1 Light Accent 3" w:uiPriority="46"/>
+    <w:lsdException w:name="List Table 2 Accent 3" w:uiPriority="47"/>
+    <w:lsdException w:name="List Table 3 Accent 3" w:uiPriority="48"/>
+    <w:lsdException w:name="List Table 4 Accent 3" w:uiPriority="49"/>
+    <w:lsdException w:name="List Table 5 Dark Accent 3" w:uiPriority="50"/>
+    <w:lsdException w:name="List Table 6 Colorful Accent 3" w:uiPriority="51"/>
+    <w:lsdException w:name="List Table 7 Colorful Accent 3" w:uiPriority="52"/>
+    <w:lsdException w:name="List Table 1 Light Accent 4" w:uiPriority="46"/>
+    <w:lsdException w:name="List Table 2 Accent 4" w:uiPriority="47"/>
+    <w:lsdException w:name="List Table 3 Accent 4" w:uiPriority="48"/>
+    <w:lsdException w:name="List Table 4 Accent 4" w:uiPriority="49"/>
+    <w:lsdException w:name="List Table 5 Dark Accent 4" w:uiPriority="50"/>
+    <w:lsdException w:name="List Table 6 Colorful Accent 4" w:uiPriority="51"/>
+    <w:lsdException w:name="List Table 7 Colorful Accent 4" w:uiPriority="52"/>
+    <w:lsdException w:name="List Table 1 Light Accent 5" w:uiPriority="46"/>
+    <w:lsdException w:name="List Table 2 Accent 5" w:uiPriority="47"/>
+    <w:lsdException w:name="List Table 3 Accent 5" w:uiPriority="48"/>
+    <w:lsdException w:name="List Table 4 Accent 5" w:uiPriority="49"/>
+    <w:lsdException w:name="List Table 5 Dark Accent 5" w:uiPriority="50"/>
+    <w:lsdException w:name="List Table 6 Colorful Accent 5" w:uiPriority="51"/>
+    <w:lsdException w:name="List Table 7 Colorful Accent 5" w:uiPriority="52"/>
+    <w:lsdException w:name="List Table 1 Light Accent 6" w:uiPriority="46"/>
+    <w:lsdException w:name="List Table 2 Accent 6" w:uiPriority="47"/>
+    <w:lsdException w:name="List Table 3 Accent 6" w:uiPriority="48"/>
+    <w:lsdException w:name="List Table 4 Accent 6" w:uiPriority="49"/>
+    <w:lsdException w:name="List Table 5 Dark Accent 6" w:uiPriority="50"/>
+    <w:lsdException w:name="List Table 6 Colorful Accent 6" w:uiPriority="51"/>
+    <w:lsdException w:name="List Table 7 Colorful Accent 6" w:uiPriority="52"/>
+    <w:lsdException w:name="Mention" w:semiHidden="1" w:unhideWhenUsed="1"/>
+    <w:lsdException w:name="Smart Hyperlink" w:semiHidden="1" w:unhideWhenUsed="1"/>
+    <w:lsdException w:name="Hashtag" w:semiHidden="1" w:unhideWhenUsed="1"/>
+    <w:lsdException w:name="Unresolved Mention" w:semiHidden="1" w:unhideWhenUsed="1"/>
   </w:latentStyles>
   <w:style w:type="paragraph" w:default="1" w:styleId="Normal">
     <w:name w:val="Normal"/>
@@ -6426,7 +6694,6 @@
     <w:uiPriority w:val="59"/>
     <w:rsid w:val="00537B60"/>
     <w:tblPr>
-      <w:tblInd w:w="0" w:type="dxa"/>
       <w:tblBorders>
         <w:top w:val="single" w:sz="4" w:space="0" w:color="auto"/>
         <w:left w:val="single" w:sz="4" w:space="0" w:color="auto"/>
@@ -6435,12 +6702,6 @@
         <w:insideH w:val="single" w:sz="4" w:space="0" w:color="auto"/>
         <w:insideV w:val="single" w:sz="4" w:space="0" w:color="auto"/>
       </w:tblBorders>
-      <w:tblCellMar>
-        <w:top w:w="0" w:type="dxa"/>
-        <w:left w:w="108" w:type="dxa"/>
-        <w:bottom w:w="0" w:type="dxa"/>
-        <w:right w:w="108" w:type="dxa"/>
-      </w:tblCellMar>
     </w:tblPr>
   </w:style>
   <w:style w:type="character" w:customStyle="1" w:styleId="Heading3Char">
@@ -6542,580 +6803,6 @@
       <w:rFonts w:ascii="Times" w:hAnsi="Times" w:cs="Times New Roman"/>
       <w:sz w:val="20"/>
       <w:szCs w:val="20"/>
-    </w:rPr>
-  </w:style>
-</w:styles>
-</file>
-
-<file path=word/stylesWithEffects.xml><?xml version="1.0" encoding="utf-8"?>
-<w:styles xmlns:wpc="http://schemas.microsoft.com/office/word/2010/wordprocessingCanvas" xmlns:mo="http://schemas.microsoft.com/office/mac/office/2008/main" xmlns:mc="http://schemas.openxmlformats.org/markup-compatibility/2006" xmlns:mv="urn:schemas-microsoft-com:mac:vml" xmlns:o="urn:schemas-microsoft-com:office:office" xmlns:r="http://schemas.openxmlformats.org/officeDocument/2006/relationships" xmlns:m="http://schemas.openxmlformats.org/officeDocument/2006/math" xmlns:v="urn:schemas-microsoft-com:vml" xmlns:wp14="http://schemas.microsoft.com/office/word/2010/wordprocessingDrawing" xmlns:wp="http://schemas.openxmlformats.org/drawingml/2006/wordprocessingDrawing" xmlns:w10="urn:schemas-microsoft-com:office:word" xmlns:w="http://schemas.openxmlformats.org/wordprocessingml/2006/main" xmlns:w14="http://schemas.microsoft.com/office/word/2010/wordml" xmlns:wpg="http://schemas.microsoft.com/office/word/2010/wordprocessingGroup" xmlns:wpi="http://schemas.microsoft.com/office/word/2010/wordprocessingInk" xmlns:wne="http://schemas.microsoft.com/office/word/2006/wordml" xmlns:wps="http://schemas.microsoft.com/office/word/2010/wordprocessingShape" mc:Ignorable="w14 wp14">
-  <w:docDefaults>
-    <w:rPrDefault>
-      <w:rPr>
-        <w:rFonts w:asciiTheme="minorHAnsi" w:eastAsiaTheme="minorEastAsia" w:hAnsiTheme="minorHAnsi" w:cstheme="minorBidi"/>
-        <w:sz w:val="24"/>
-        <w:szCs w:val="24"/>
-        <w:lang w:val="en-US" w:eastAsia="en-US" w:bidi="ar-SA"/>
-      </w:rPr>
-    </w:rPrDefault>
-    <w:pPrDefault/>
-  </w:docDefaults>
-  <w:latentStyles w:defLockedState="0" w:defUIPriority="99" w:defSemiHidden="1" w:defUnhideWhenUsed="1" w:defQFormat="0" w:count="276">
-    <w:lsdException w:name="Normal" w:semiHidden="0" w:uiPriority="0" w:unhideWhenUsed="0" w:qFormat="1"/>
-    <w:lsdException w:name="heading 1" w:semiHidden="0" w:uiPriority="9" w:unhideWhenUsed="0" w:qFormat="1"/>
-    <w:lsdException w:name="heading 2" w:uiPriority="9" w:qFormat="1"/>
-    <w:lsdException w:name="heading 3" w:uiPriority="9" w:qFormat="1"/>
-    <w:lsdException w:name="heading 4" w:uiPriority="9" w:qFormat="1"/>
-    <w:lsdException w:name="heading 5" w:uiPriority="9" w:qFormat="1"/>
-    <w:lsdException w:name="heading 6" w:uiPriority="9" w:qFormat="1"/>
-    <w:lsdException w:name="heading 7" w:uiPriority="9" w:qFormat="1"/>
-    <w:lsdException w:name="heading 8" w:uiPriority="9" w:qFormat="1"/>
-    <w:lsdException w:name="heading 9" w:uiPriority="9" w:qFormat="1"/>
-    <w:lsdException w:name="toc 1" w:uiPriority="39"/>
-    <w:lsdException w:name="toc 2" w:uiPriority="39"/>
-    <w:lsdException w:name="toc 3" w:uiPriority="39"/>
-    <w:lsdException w:name="toc 4" w:uiPriority="39"/>
-    <w:lsdException w:name="toc 5" w:uiPriority="39"/>
-    <w:lsdException w:name="toc 6" w:uiPriority="39"/>
-    <w:lsdException w:name="toc 7" w:uiPriority="39"/>
-    <w:lsdException w:name="toc 8" w:uiPriority="39"/>
-    <w:lsdException w:name="toc 9" w:uiPriority="39"/>
-    <w:lsdException w:name="caption" w:uiPriority="35" w:qFormat="1"/>
-    <w:lsdException w:name="Title" w:semiHidden="0" w:uiPriority="10" w:unhideWhenUsed="0" w:qFormat="1"/>
-    <w:lsdException w:name="Default Paragraph Font" w:uiPriority="1"/>
-    <w:lsdException w:name="Subtitle" w:semiHidden="0" w:uiPriority="11" w:unhideWhenUsed="0" w:qFormat="1"/>
-    <w:lsdException w:name="Strong" w:semiHidden="0" w:uiPriority="22" w:unhideWhenUsed="0" w:qFormat="1"/>
-    <w:lsdException w:name="Emphasis" w:semiHidden="0" w:uiPriority="20" w:unhideWhenUsed="0" w:qFormat="1"/>
-    <w:lsdException w:name="Table Grid" w:semiHidden="0" w:uiPriority="59" w:unhideWhenUsed="0"/>
-    <w:lsdException w:name="Placeholder Text" w:unhideWhenUsed="0"/>
-    <w:lsdException w:name="No Spacing" w:uiPriority="1" w:unhideWhenUsed="0" w:qFormat="1"/>
-    <w:lsdException w:name="Light Shading" w:semiHidden="0" w:uiPriority="60" w:unhideWhenUsed="0"/>
-    <w:lsdException w:name="Light List" w:semiHidden="0" w:uiPriority="61" w:unhideWhenUsed="0"/>
-    <w:lsdException w:name="Light Grid" w:semiHidden="0" w:uiPriority="62" w:unhideWhenUsed="0"/>
-    <w:lsdException w:name="Medium Shading 1" w:semiHidden="0" w:uiPriority="63" w:unhideWhenUsed="0"/>
-    <w:lsdException w:name="Medium Shading 2" w:semiHidden="0" w:uiPriority="64" w:unhideWhenUsed="0"/>
-    <w:lsdException w:name="Medium List 1" w:semiHidden="0" w:uiPriority="65" w:unhideWhenUsed="0"/>
-    <w:lsdException w:name="Medium List 2" w:semiHidden="0" w:uiPriority="66" w:unhideWhenUsed="0"/>
-    <w:lsdException w:name="Medium Grid 1" w:semiHidden="0" w:uiPriority="67" w:unhideWhenUsed="0"/>
-    <w:lsdException w:name="Medium Grid 2" w:semiHidden="0" w:uiPriority="68" w:unhideWhenUsed="0"/>
-    <w:lsdException w:name="Medium Grid 3" w:semiHidden="0" w:uiPriority="69" w:unhideWhenUsed="0"/>
-    <w:lsdException w:name="Dark List" w:semiHidden="0" w:uiPriority="70" w:unhideWhenUsed="0"/>
-    <w:lsdException w:name="Colorful Shading" w:semiHidden="0" w:uiPriority="71" w:unhideWhenUsed="0"/>
-    <w:lsdException w:name="Colorful List" w:semiHidden="0" w:uiPriority="72" w:unhideWhenUsed="0"/>
-    <w:lsdException w:name="Colorful Grid" w:semiHidden="0" w:uiPriority="73" w:unhideWhenUsed="0"/>
-    <w:lsdException w:name="Light Shading Accent 1" w:semiHidden="0" w:uiPriority="60" w:unhideWhenUsed="0"/>
-    <w:lsdException w:name="Light List Accent 1" w:semiHidden="0" w:uiPriority="61" w:unhideWhenUsed="0"/>
-    <w:lsdException w:name="Light Grid Accent 1" w:semiHidden="0" w:uiPriority="62" w:unhideWhenUsed="0"/>
-    <w:lsdException w:name="Medium Shading 1 Accent 1" w:semiHidden="0" w:uiPriority="63" w:unhideWhenUsed="0"/>
-    <w:lsdException w:name="Medium Shading 2 Accent 1" w:semiHidden="0" w:uiPriority="64" w:unhideWhenUsed="0"/>
-    <w:lsdException w:name="Medium List 1 Accent 1" w:semiHidden="0" w:uiPriority="65" w:unhideWhenUsed="0"/>
-    <w:lsdException w:name="Revision" w:unhideWhenUsed="0"/>
-    <w:lsdException w:name="List Paragraph" w:semiHidden="0" w:uiPriority="34" w:unhideWhenUsed="0" w:qFormat="1"/>
-    <w:lsdException w:name="Quote" w:semiHidden="0" w:uiPriority="29" w:unhideWhenUsed="0" w:qFormat="1"/>
-    <w:lsdException w:name="Intense Quote" w:semiHidden="0" w:uiPriority="30" w:unhideWhenUsed="0" w:qFormat="1"/>
-    <w:lsdException w:name="Medium List 2 Accent 1" w:semiHidden="0" w:uiPriority="66" w:unhideWhenUsed="0"/>
-    <w:lsdException w:name="Medium Grid 1 Accent 1" w:semiHidden="0" w:uiPriority="67" w:unhideWhenUsed="0"/>
-    <w:lsdException w:name="Medium Grid 2 Accent 1" w:semiHidden="0" w:uiPriority="68" w:unhideWhenUsed="0"/>
-    <w:lsdException w:name="Medium Grid 3 Accent 1" w:semiHidden="0" w:uiPriority="69" w:unhideWhenUsed="0"/>
-    <w:lsdException w:name="Dark List Accent 1" w:semiHidden="0" w:uiPriority="70" w:unhideWhenUsed="0"/>
-    <w:lsdException w:name="Colorful Shading Accent 1" w:semiHidden="0" w:uiPriority="71" w:unhideWhenUsed="0"/>
-    <w:lsdException w:name="Colorful List Accent 1" w:semiHidden="0" w:uiPriority="72" w:unhideWhenUsed="0"/>
-    <w:lsdException w:name="Colorful Grid Accent 1" w:semiHidden="0" w:uiPriority="73" w:unhideWhenUsed="0"/>
-    <w:lsdException w:name="Light Shading Accent 2" w:semiHidden="0" w:uiPriority="60" w:unhideWhenUsed="0"/>
-    <w:lsdException w:name="Light List Accent 2" w:semiHidden="0" w:uiPriority="61" w:unhideWhenUsed="0"/>
-    <w:lsdException w:name="Light Grid Accent 2" w:semiHidden="0" w:uiPriority="62" w:unhideWhenUsed="0"/>
-    <w:lsdException w:name="Medium Shading 1 Accent 2" w:semiHidden="0" w:uiPriority="63" w:unhideWhenUsed="0"/>
-    <w:lsdException w:name="Medium Shading 2 Accent 2" w:semiHidden="0" w:uiPriority="64" w:unhideWhenUsed="0"/>
-    <w:lsdException w:name="Medium List 1 Accent 2" w:semiHidden="0" w:uiPriority="65" w:unhideWhenUsed="0"/>
-    <w:lsdException w:name="Medium List 2 Accent 2" w:semiHidden="0" w:uiPriority="66" w:unhideWhenUsed="0"/>
-    <w:lsdException w:name="Medium Grid 1 Accent 2" w:semiHidden="0" w:uiPriority="67" w:unhideWhenUsed="0"/>
-    <w:lsdException w:name="Medium Grid 2 Accent 2" w:semiHidden="0" w:uiPriority="68" w:unhideWhenUsed="0"/>
-    <w:lsdException w:name="Medium Grid 3 Accent 2" w:semiHidden="0" w:uiPriority="69" w:unhideWhenUsed="0"/>
-    <w:lsdException w:name="Dark List Accent 2" w:semiHidden="0" w:uiPriority="70" w:unhideWhenUsed="0"/>
-    <w:lsdException w:name="Colorful Shading Accent 2" w:semiHidden="0" w:uiPriority="71" w:unhideWhenUsed="0"/>
-    <w:lsdException w:name="Colorful List Accent 2" w:semiHidden="0" w:uiPriority="72" w:unhideWhenUsed="0"/>
-    <w:lsdException w:name="Colorful Grid Accent 2" w:semiHidden="0" w:uiPriority="73" w:unhideWhenUsed="0"/>
-    <w:lsdException w:name="Light Shading Accent 3" w:semiHidden="0" w:uiPriority="60" w:unhideWhenUsed="0"/>
-    <w:lsdException w:name="Light List Accent 3" w:semiHidden="0" w:uiPriority="61" w:unhideWhenUsed="0"/>
-    <w:lsdException w:name="Light Grid Accent 3" w:semiHidden="0" w:uiPriority="62" w:unhideWhenUsed="0"/>
-    <w:lsdException w:name="Medium Shading 1 Accent 3" w:semiHidden="0" w:uiPriority="63" w:unhideWhenUsed="0"/>
-    <w:lsdException w:name="Medium Shading 2 Accent 3" w:semiHidden="0" w:uiPriority="64" w:unhideWhenUsed="0"/>
-    <w:lsdException w:name="Medium List 1 Accent 3" w:semiHidden="0" w:uiPriority="65" w:unhideWhenUsed="0"/>
-    <w:lsdException w:name="Medium List 2 Accent 3" w:semiHidden="0" w:uiPriority="66" w:unhideWhenUsed="0"/>
-    <w:lsdException w:name="Medium Grid 1 Accent 3" w:semiHidden="0" w:uiPriority="67" w:unhideWhenUsed="0"/>
-    <w:lsdException w:name="Medium Grid 2 Accent 3" w:semiHidden="0" w:uiPriority="68" w:unhideWhenUsed="0"/>
-    <w:lsdException w:name="Medium Grid 3 Accent 3" w:semiHidden="0" w:uiPriority="69" w:unhideWhenUsed="0"/>
-    <w:lsdException w:name="Dark List Accent 3" w:semiHidden="0" w:uiPriority="70" w:unhideWhenUsed="0"/>
-    <w:lsdException w:name="Colorful Shading Accent 3" w:semiHidden="0" w:uiPriority="71" w:unhideWhenUsed="0"/>
-    <w:lsdException w:name="Colorful List Accent 3" w:semiHidden="0" w:uiPriority="72" w:unhideWhenUsed="0"/>
-    <w:lsdException w:name="Colorful Grid Accent 3" w:semiHidden="0" w:uiPriority="73" w:unhideWhenUsed="0"/>
-    <w:lsdException w:name="Light Shading Accent 4" w:semiHidden="0" w:uiPriority="60" w:unhideWhenUsed="0"/>
-    <w:lsdException w:name="Light List Accent 4" w:semiHidden="0" w:uiPriority="61" w:unhideWhenUsed="0"/>
-    <w:lsdException w:name="Light Grid Accent 4" w:semiHidden="0" w:uiPriority="62" w:unhideWhenUsed="0"/>
-    <w:lsdException w:name="Medium Shading 1 Accent 4" w:semiHidden="0" w:uiPriority="63" w:unhideWhenUsed="0"/>
-    <w:lsdException w:name="Medium Shading 2 Accent 4" w:semiHidden="0" w:uiPriority="64" w:unhideWhenUsed="0"/>
-    <w:lsdException w:name="Medium List 1 Accent 4" w:semiHidden="0" w:uiPriority="65" w:unhideWhenUsed="0"/>
-    <w:lsdException w:name="Medium List 2 Accent 4" w:semiHidden="0" w:uiPriority="66" w:unhideWhenUsed="0"/>
-    <w:lsdException w:name="Medium Grid 1 Accent 4" w:semiHidden="0" w:uiPriority="67" w:unhideWhenUsed="0"/>
-    <w:lsdException w:name="Medium Grid 2 Accent 4" w:semiHidden="0" w:uiPriority="68" w:unhideWhenUsed="0"/>
-    <w:lsdException w:name="Medium Grid 3 Accent 4" w:semiHidden="0" w:uiPriority="69" w:unhideWhenUsed="0"/>
-    <w:lsdException w:name="Dark List Accent 4" w:semiHidden="0" w:uiPriority="70" w:unhideWhenUsed="0"/>
-    <w:lsdException w:name="Colorful Shading Accent 4" w:semiHidden="0" w:uiPriority="71" w:unhideWhenUsed="0"/>
-    <w:lsdException w:name="Colorful List Accent 4" w:semiHidden="0" w:uiPriority="72" w:unhideWhenUsed="0"/>
-    <w:lsdException w:name="Colorful Grid Accent 4" w:semiHidden="0" w:uiPriority="73" w:unhideWhenUsed="0"/>
-    <w:lsdException w:name="Light Shading Accent 5" w:semiHidden="0" w:uiPriority="60" w:unhideWhenUsed="0"/>
-    <w:lsdException w:name="Light List Accent 5" w:semiHidden="0" w:uiPriority="61" w:unhideWhenUsed="0"/>
-    <w:lsdException w:name="Light Grid Accent 5" w:semiHidden="0" w:uiPriority="62" w:unhideWhenUsed="0"/>
-    <w:lsdException w:name="Medium Shading 1 Accent 5" w:semiHidden="0" w:uiPriority="63" w:unhideWhenUsed="0"/>
-    <w:lsdException w:name="Medium Shading 2 Accent 5" w:semiHidden="0" w:uiPriority="64" w:unhideWhenUsed="0"/>
-    <w:lsdException w:name="Medium List 1 Accent 5" w:semiHidden="0" w:uiPriority="65" w:unhideWhenUsed="0"/>
-    <w:lsdException w:name="Medium List 2 Accent 5" w:semiHidden="0" w:uiPriority="66" w:unhideWhenUsed="0"/>
-    <w:lsdException w:name="Medium Grid 1 Accent 5" w:semiHidden="0" w:uiPriority="67" w:unhideWhenUsed="0"/>
-    <w:lsdException w:name="Medium Grid 2 Accent 5" w:semiHidden="0" w:uiPriority="68" w:unhideWhenUsed="0"/>
-    <w:lsdException w:name="Medium Grid 3 Accent 5" w:semiHidden="0" w:uiPriority="69" w:unhideWhenUsed="0"/>
-    <w:lsdException w:name="Dark List Accent 5" w:semiHidden="0" w:uiPriority="70" w:unhideWhenUsed="0"/>
-    <w:lsdException w:name="Colorful Shading Accent 5" w:semiHidden="0" w:uiPriority="71" w:unhideWhenUsed="0"/>
-    <w:lsdException w:name="Colorful List Accent 5" w:semiHidden="0" w:uiPriority="72" w:unhideWhenUsed="0"/>
-    <w:lsdException w:name="Colorful Grid Accent 5" w:semiHidden="0" w:uiPriority="73" w:unhideWhenUsed="0"/>
-    <w:lsdException w:name="Light Shading Accent 6" w:semiHidden="0" w:uiPriority="60" w:unhideWhenUsed="0"/>
-    <w:lsdException w:name="Light List Accent 6" w:semiHidden="0" w:uiPriority="61" w:unhideWhenUsed="0"/>
-    <w:lsdException w:name="Light Grid Accent 6" w:semiHidden="0" w:uiPriority="62" w:unhideWhenUsed="0"/>
-    <w:lsdException w:name="Medium Shading 1 Accent 6" w:semiHidden="0" w:uiPriority="63" w:unhideWhenUsed="0"/>
-    <w:lsdException w:name="Medium Shading 2 Accent 6" w:semiHidden="0" w:uiPriority="64" w:unhideWhenUsed="0"/>
-    <w:lsdException w:name="Medium List 1 Accent 6" w:semiHidden="0" w:uiPriority="65" w:unhideWhenUsed="0"/>
-    <w:lsdException w:name="Medium List 2 Accent 6" w:semiHidden="0" w:uiPriority="66" w:unhideWhenUsed="0"/>
-    <w:lsdException w:name="Medium Grid 1 Accent 6" w:semiHidden="0" w:uiPriority="67" w:unhideWhenUsed="0"/>
-    <w:lsdException w:name="Medium Grid 2 Accent 6" w:semiHidden="0" w:uiPriority="68" w:unhideWhenUsed="0"/>
-    <w:lsdException w:name="Medium Grid 3 Accent 6" w:semiHidden="0" w:uiPriority="69" w:unhideWhenUsed="0"/>
-    <w:lsdException w:name="Dark List Accent 6" w:semiHidden="0" w:uiPriority="70" w:unhideWhenUsed="0"/>
-    <w:lsdException w:name="Colorful Shading Accent 6" w:semiHidden="0" w:uiPriority="71" w:unhideWhenUsed="0"/>
-    <w:lsdException w:name="Colorful List Accent 6" w:semiHidden="0" w:uiPriority="72" w:unhideWhenUsed="0"/>
-    <w:lsdException w:name="Colorful Grid Accent 6" w:semiHidden="0" w:uiPriority="73" w:unhideWhenUsed="0"/>
-    <w:lsdException w:name="Subtle Emphasis" w:semiHidden="0" w:uiPriority="19" w:unhideWhenUsed="0" w:qFormat="1"/>
-    <w:lsdException w:name="Intense Emphasis" w:semiHidden="0" w:uiPriority="21" w:unhideWhenUsed="0" w:qFormat="1"/>
-    <w:lsdException w:name="Subtle Reference" w:semiHidden="0" w:uiPriority="31" w:unhideWhenUsed="0" w:qFormat="1"/>
-    <w:lsdException w:name="Intense Reference" w:semiHidden="0" w:uiPriority="32" w:unhideWhenUsed="0" w:qFormat="1"/>
-    <w:lsdException w:name="Book Title" w:semiHidden="0" w:uiPriority="33" w:unhideWhenUsed="0" w:qFormat="1"/>
-    <w:lsdException w:name="Bibliography" w:uiPriority="37"/>
-    <w:lsdException w:name="TOC Heading" w:uiPriority="39" w:qFormat="1"/>
-  </w:latentStyles>
-  <w:style w:type="paragraph" w:default="1" w:styleId="Normal">
-    <w:name w:val="Normal"/>
-    <w:qFormat/>
-    <w:rsid w:val="009648D9"/>
-    <w:pPr>
-      <w:jc w:val="both"/>
-    </w:pPr>
-  </w:style>
-  <w:style w:type="paragraph" w:styleId="Heading1">
-    <w:name w:val="heading 1"/>
-    <w:basedOn w:val="Normal"/>
-    <w:next w:val="Normal"/>
-    <w:link w:val="Heading1Char"/>
-    <w:uiPriority w:val="9"/>
-    <w:qFormat/>
-    <w:rsid w:val="00203241"/>
-    <w:pPr>
-      <w:keepNext/>
-      <w:keepLines/>
-      <w:spacing w:before="480"/>
-      <w:jc w:val="left"/>
-      <w:outlineLvl w:val="0"/>
-    </w:pPr>
-    <w:rPr>
-      <w:rFonts w:asciiTheme="majorHAnsi" w:eastAsiaTheme="majorEastAsia" w:hAnsiTheme="majorHAnsi" w:cstheme="majorBidi"/>
-      <w:b/>
-      <w:bCs/>
-      <w:color w:val="345A8A" w:themeColor="accent1" w:themeShade="B5"/>
-      <w:sz w:val="32"/>
-      <w:szCs w:val="32"/>
-    </w:rPr>
-  </w:style>
-  <w:style w:type="paragraph" w:styleId="Heading2">
-    <w:name w:val="heading 2"/>
-    <w:basedOn w:val="Normal"/>
-    <w:next w:val="Normal"/>
-    <w:link w:val="Heading2Char"/>
-    <w:uiPriority w:val="9"/>
-    <w:unhideWhenUsed/>
-    <w:qFormat/>
-    <w:rsid w:val="002B2630"/>
-    <w:pPr>
-      <w:keepNext/>
-      <w:keepLines/>
-      <w:spacing w:before="200"/>
-      <w:outlineLvl w:val="1"/>
-    </w:pPr>
-    <w:rPr>
-      <w:rFonts w:asciiTheme="majorHAnsi" w:eastAsiaTheme="majorEastAsia" w:hAnsiTheme="majorHAnsi" w:cstheme="majorBidi"/>
-      <w:b/>
-      <w:bCs/>
-      <w:color w:val="4F81BD" w:themeColor="accent1"/>
-      <w:sz w:val="26"/>
-      <w:szCs w:val="26"/>
-    </w:rPr>
-  </w:style>
-  <w:style w:type="character" w:default="1" w:styleId="DefaultParagraphFont">
-    <w:name w:val="Default Paragraph Font"/>
-    <w:uiPriority w:val="1"/>
-    <w:semiHidden/>
-    <w:unhideWhenUsed/>
-  </w:style>
-  <w:style w:type="table" w:default="1" w:styleId="TableNormal">
-    <w:name w:val="Normal Table"/>
-    <w:uiPriority w:val="99"/>
-    <w:semiHidden/>
-    <w:unhideWhenUsed/>
-    <w:tblPr>
-      <w:tblInd w:w="0" w:type="dxa"/>
-      <w:tblCellMar>
-        <w:top w:w="0" w:type="dxa"/>
-        <w:left w:w="108" w:type="dxa"/>
-        <w:bottom w:w="0" w:type="dxa"/>
-        <w:right w:w="108" w:type="dxa"/>
-      </w:tblCellMar>
-    </w:tblPr>
-  </w:style>
-  <w:style w:type="numbering" w:default="1" w:styleId="NoList">
-    <w:name w:val="No List"/>
-    <w:uiPriority w:val="99"/>
-    <w:semiHidden/>
-    <w:unhideWhenUsed/>
-  </w:style>
-  <w:style w:type="character" w:styleId="PlaceholderText">
-    <w:name w:val="Placeholder Text"/>
-    <w:basedOn w:val="DefaultParagraphFont"/>
-    <w:uiPriority w:val="99"/>
-    <w:semiHidden/>
-    <w:rsid w:val="002B2630"/>
-    <w:rPr>
-      <w:color w:val="808080"/>
-    </w:rPr>
-  </w:style>
-  <w:style w:type="paragraph" w:styleId="BalloonText">
-    <w:name w:val="Balloon Text"/>
-    <w:basedOn w:val="Normal"/>
-    <w:link w:val="BalloonTextChar"/>
-    <w:uiPriority w:val="99"/>
-    <w:semiHidden/>
-    <w:unhideWhenUsed/>
-    <w:rsid w:val="002B2630"/>
-    <w:rPr>
-      <w:rFonts w:ascii="Lucida Grande" w:hAnsi="Lucida Grande"/>
-      <w:sz w:val="18"/>
-      <w:szCs w:val="18"/>
-    </w:rPr>
-  </w:style>
-  <w:style w:type="character" w:customStyle="1" w:styleId="BalloonTextChar">
-    <w:name w:val="Balloon Text Char"/>
-    <w:basedOn w:val="DefaultParagraphFont"/>
-    <w:link w:val="BalloonText"/>
-    <w:uiPriority w:val="99"/>
-    <w:semiHidden/>
-    <w:rsid w:val="002B2630"/>
-    <w:rPr>
-      <w:rFonts w:ascii="Lucida Grande" w:hAnsi="Lucida Grande"/>
-      <w:sz w:val="18"/>
-      <w:szCs w:val="18"/>
-    </w:rPr>
-  </w:style>
-  <w:style w:type="character" w:customStyle="1" w:styleId="Heading1Char">
-    <w:name w:val="Heading 1 Char"/>
-    <w:basedOn w:val="DefaultParagraphFont"/>
-    <w:link w:val="Heading1"/>
-    <w:uiPriority w:val="9"/>
-    <w:rsid w:val="00203241"/>
-    <w:rPr>
-      <w:rFonts w:asciiTheme="majorHAnsi" w:eastAsiaTheme="majorEastAsia" w:hAnsiTheme="majorHAnsi" w:cstheme="majorBidi"/>
-      <w:b/>
-      <w:bCs/>
-      <w:color w:val="345A8A" w:themeColor="accent1" w:themeShade="B5"/>
-      <w:sz w:val="32"/>
-      <w:szCs w:val="32"/>
-    </w:rPr>
-  </w:style>
-  <w:style w:type="paragraph" w:styleId="ListParagraph">
-    <w:name w:val="List Paragraph"/>
-    <w:basedOn w:val="Normal"/>
-    <w:uiPriority w:val="34"/>
-    <w:qFormat/>
-    <w:rsid w:val="002B2630"/>
-    <w:pPr>
-      <w:ind w:left="720"/>
-      <w:contextualSpacing/>
-    </w:pPr>
-  </w:style>
-  <w:style w:type="character" w:customStyle="1" w:styleId="Heading2Char">
-    <w:name w:val="Heading 2 Char"/>
-    <w:basedOn w:val="DefaultParagraphFont"/>
-    <w:link w:val="Heading2"/>
-    <w:uiPriority w:val="9"/>
-    <w:rsid w:val="002B2630"/>
-    <w:rPr>
-      <w:rFonts w:asciiTheme="majorHAnsi" w:eastAsiaTheme="majorEastAsia" w:hAnsiTheme="majorHAnsi" w:cstheme="majorBidi"/>
-      <w:b/>
-      <w:bCs/>
-      <w:color w:val="4F81BD" w:themeColor="accent1"/>
-      <w:sz w:val="26"/>
-      <w:szCs w:val="26"/>
-    </w:rPr>
-  </w:style>
-  <w:style w:type="paragraph" w:styleId="Caption">
-    <w:name w:val="caption"/>
-    <w:basedOn w:val="Normal"/>
-    <w:next w:val="Normal"/>
-    <w:uiPriority w:val="35"/>
-    <w:unhideWhenUsed/>
-    <w:qFormat/>
-    <w:rsid w:val="00260F11"/>
-    <w:pPr>
-      <w:spacing w:after="200"/>
-    </w:pPr>
-    <w:rPr>
-      <w:b/>
-      <w:bCs/>
-      <w:color w:val="4F81BD" w:themeColor="accent1"/>
-      <w:sz w:val="18"/>
-      <w:szCs w:val="18"/>
-    </w:rPr>
-  </w:style>
-  <w:style w:type="paragraph" w:styleId="Footer">
-    <w:name w:val="footer"/>
-    <w:basedOn w:val="Normal"/>
-    <w:link w:val="FooterChar"/>
-    <w:uiPriority w:val="99"/>
-    <w:unhideWhenUsed/>
-    <w:rsid w:val="003D746C"/>
-    <w:pPr>
-      <w:tabs>
-        <w:tab w:val="center" w:pos="4320"/>
-        <w:tab w:val="right" w:pos="8640"/>
-      </w:tabs>
-    </w:pPr>
-  </w:style>
-  <w:style w:type="character" w:customStyle="1" w:styleId="FooterChar">
-    <w:name w:val="Footer Char"/>
-    <w:basedOn w:val="DefaultParagraphFont"/>
-    <w:link w:val="Footer"/>
-    <w:uiPriority w:val="99"/>
-    <w:rsid w:val="003D746C"/>
-  </w:style>
-  <w:style w:type="character" w:styleId="PageNumber">
-    <w:name w:val="page number"/>
-    <w:basedOn w:val="DefaultParagraphFont"/>
-    <w:uiPriority w:val="99"/>
-    <w:semiHidden/>
-    <w:unhideWhenUsed/>
-    <w:rsid w:val="003D746C"/>
-  </w:style>
-  <w:style w:type="paragraph" w:styleId="Header">
-    <w:name w:val="header"/>
-    <w:basedOn w:val="Normal"/>
-    <w:link w:val="HeaderChar"/>
-    <w:uiPriority w:val="99"/>
-    <w:unhideWhenUsed/>
-    <w:rsid w:val="003D746C"/>
-    <w:pPr>
-      <w:tabs>
-        <w:tab w:val="center" w:pos="4320"/>
-        <w:tab w:val="right" w:pos="8640"/>
-      </w:tabs>
-    </w:pPr>
-  </w:style>
-  <w:style w:type="character" w:customStyle="1" w:styleId="HeaderChar">
-    <w:name w:val="Header Char"/>
-    <w:basedOn w:val="DefaultParagraphFont"/>
-    <w:link w:val="Header"/>
-    <w:uiPriority w:val="99"/>
-    <w:rsid w:val="003D746C"/>
-  </w:style>
-  <w:style w:type="paragraph" w:styleId="TOCHeading">
-    <w:name w:val="TOC Heading"/>
-    <w:basedOn w:val="Heading1"/>
-    <w:next w:val="Normal"/>
-    <w:uiPriority w:val="39"/>
-    <w:unhideWhenUsed/>
-    <w:qFormat/>
-    <w:rsid w:val="0014395C"/>
-    <w:pPr>
-      <w:spacing w:line="276" w:lineRule="auto"/>
-      <w:outlineLvl w:val="9"/>
-    </w:pPr>
-    <w:rPr>
-      <w:color w:val="365F91" w:themeColor="accent1" w:themeShade="BF"/>
-      <w:sz w:val="28"/>
-      <w:szCs w:val="28"/>
-    </w:rPr>
-  </w:style>
-  <w:style w:type="paragraph" w:styleId="TOC1">
-    <w:name w:val="toc 1"/>
-    <w:basedOn w:val="Normal"/>
-    <w:next w:val="Normal"/>
-    <w:autoRedefine/>
-    <w:uiPriority w:val="39"/>
-    <w:unhideWhenUsed/>
-    <w:rsid w:val="0014395C"/>
-    <w:pPr>
-      <w:spacing w:before="120"/>
-      <w:jc w:val="left"/>
-    </w:pPr>
-    <w:rPr>
-      <w:b/>
-    </w:rPr>
-  </w:style>
-  <w:style w:type="paragraph" w:styleId="TOC2">
-    <w:name w:val="toc 2"/>
-    <w:basedOn w:val="Normal"/>
-    <w:next w:val="Normal"/>
-    <w:autoRedefine/>
-    <w:uiPriority w:val="39"/>
-    <w:unhideWhenUsed/>
-    <w:rsid w:val="0014395C"/>
-    <w:pPr>
-      <w:ind w:left="240"/>
-      <w:jc w:val="left"/>
-    </w:pPr>
-    <w:rPr>
-      <w:b/>
-      <w:sz w:val="22"/>
-      <w:szCs w:val="22"/>
-    </w:rPr>
-  </w:style>
-  <w:style w:type="paragraph" w:styleId="TOC3">
-    <w:name w:val="toc 3"/>
-    <w:basedOn w:val="Normal"/>
-    <w:next w:val="Normal"/>
-    <w:autoRedefine/>
-    <w:uiPriority w:val="39"/>
-    <w:semiHidden/>
-    <w:unhideWhenUsed/>
-    <w:rsid w:val="0014395C"/>
-    <w:pPr>
-      <w:ind w:left="480"/>
-      <w:jc w:val="left"/>
-    </w:pPr>
-    <w:rPr>
-      <w:sz w:val="22"/>
-      <w:szCs w:val="22"/>
-    </w:rPr>
-  </w:style>
-  <w:style w:type="paragraph" w:styleId="TOC4">
-    <w:name w:val="toc 4"/>
-    <w:basedOn w:val="Normal"/>
-    <w:next w:val="Normal"/>
-    <w:autoRedefine/>
-    <w:uiPriority w:val="39"/>
-    <w:semiHidden/>
-    <w:unhideWhenUsed/>
-    <w:rsid w:val="0014395C"/>
-    <w:pPr>
-      <w:ind w:left="720"/>
-      <w:jc w:val="left"/>
-    </w:pPr>
-    <w:rPr>
-      <w:sz w:val="20"/>
-      <w:szCs w:val="20"/>
-    </w:rPr>
-  </w:style>
-  <w:style w:type="paragraph" w:styleId="TOC5">
-    <w:name w:val="toc 5"/>
-    <w:basedOn w:val="Normal"/>
-    <w:next w:val="Normal"/>
-    <w:autoRedefine/>
-    <w:uiPriority w:val="39"/>
-    <w:semiHidden/>
-    <w:unhideWhenUsed/>
-    <w:rsid w:val="0014395C"/>
-    <w:pPr>
-      <w:ind w:left="960"/>
-      <w:jc w:val="left"/>
-    </w:pPr>
-    <w:rPr>
-      <w:sz w:val="20"/>
-      <w:szCs w:val="20"/>
-    </w:rPr>
-  </w:style>
-  <w:style w:type="paragraph" w:styleId="TOC6">
-    <w:name w:val="toc 6"/>
-    <w:basedOn w:val="Normal"/>
-    <w:next w:val="Normal"/>
-    <w:autoRedefine/>
-    <w:uiPriority w:val="39"/>
-    <w:semiHidden/>
-    <w:unhideWhenUsed/>
-    <w:rsid w:val="0014395C"/>
-    <w:pPr>
-      <w:ind w:left="1200"/>
-      <w:jc w:val="left"/>
-    </w:pPr>
-    <w:rPr>
-      <w:sz w:val="20"/>
-      <w:szCs w:val="20"/>
-    </w:rPr>
-  </w:style>
-  <w:style w:type="paragraph" w:styleId="TOC7">
-    <w:name w:val="toc 7"/>
-    <w:basedOn w:val="Normal"/>
-    <w:next w:val="Normal"/>
-    <w:autoRedefine/>
-    <w:uiPriority w:val="39"/>
-    <w:semiHidden/>
-    <w:unhideWhenUsed/>
-    <w:rsid w:val="0014395C"/>
-    <w:pPr>
-      <w:ind w:left="1440"/>
-      <w:jc w:val="left"/>
-    </w:pPr>
-    <w:rPr>
-      <w:sz w:val="20"/>
-      <w:szCs w:val="20"/>
-    </w:rPr>
-  </w:style>
-  <w:style w:type="paragraph" w:styleId="TOC8">
-    <w:name w:val="toc 8"/>
-    <w:basedOn w:val="Normal"/>
-    <w:next w:val="Normal"/>
-    <w:autoRedefine/>
-    <w:uiPriority w:val="39"/>
-    <w:semiHidden/>
-    <w:unhideWhenUsed/>
-    <w:rsid w:val="0014395C"/>
-    <w:pPr>
-      <w:ind w:left="1680"/>
-      <w:jc w:val="left"/>
-    </w:pPr>
-    <w:rPr>
-      <w:sz w:val="20"/>
-      <w:szCs w:val="20"/>
-    </w:rPr>
-  </w:style>
-  <w:style w:type="paragraph" w:styleId="TOC9">
-    <w:name w:val="toc 9"/>
-    <w:basedOn w:val="Normal"/>
-    <w:next w:val="Normal"/>
-    <w:autoRedefine/>
-    <w:uiPriority w:val="39"/>
-    <w:semiHidden/>
-    <w:unhideWhenUsed/>
-    <w:rsid w:val="0014395C"/>
-    <w:pPr>
-      <w:ind w:left="1920"/>
-      <w:jc w:val="left"/>
-    </w:pPr>
-    <w:rPr>
-      <w:sz w:val="20"/>
-      <w:szCs w:val="20"/>
-    </w:rPr>
-  </w:style>
-  <w:style w:type="character" w:styleId="Hyperlink">
-    <w:name w:val="Hyperlink"/>
-    <w:basedOn w:val="DefaultParagraphFont"/>
-    <w:uiPriority w:val="99"/>
-    <w:unhideWhenUsed/>
-    <w:rsid w:val="003905DE"/>
-    <w:rPr>
-      <w:color w:val="0000FF" w:themeColor="hyperlink"/>
-      <w:u w:val="single"/>
     </w:rPr>
   </w:style>
 </w:styles>
@@ -7444,7 +7131,7 @@
 </file>
 
 <file path=customXml/itemProps1.xml><?xml version="1.0" encoding="utf-8"?>
-<ds:datastoreItem xmlns:ds="http://schemas.openxmlformats.org/officeDocument/2006/customXml" ds:itemID="{3A4DB271-3220-2B4D-8C73-F6477CCE3C09}">
+<ds:datastoreItem xmlns:ds="http://schemas.openxmlformats.org/officeDocument/2006/customXml" ds:itemID="{3B2E1C8C-23A1-C749-8F4F-74730FBED37D}">
   <ds:schemaRefs>
     <ds:schemaRef ds:uri="http://schemas.openxmlformats.org/officeDocument/2006/bibliography"/>
   </ds:schemaRefs>

</xml_diff>